<commit_message>
Cambio nombre en informe
</commit_message>
<xml_diff>
--- a/Informe.docx
+++ b/Informe.docx
@@ -1,6 +1,6 @@
 
 <file path=word/document.xml><?xml version="1.0" encoding="utf-8"?>
-<w:document xmlns:wpc="http://schemas.microsoft.com/office/word/2010/wordprocessingCanvas" xmlns:mc="http://schemas.openxmlformats.org/markup-compatibility/2006" xmlns:o="urn:schemas-microsoft-com:office:office" xmlns:r="http://schemas.openxmlformats.org/officeDocument/2006/relationships" xmlns:m="http://schemas.openxmlformats.org/officeDocument/2006/math" xmlns:v="urn:schemas-microsoft-com:vml" xmlns:wp14="http://schemas.microsoft.com/office/word/2010/wordprocessingDrawing" xmlns:wp="http://schemas.openxmlformats.org/drawingml/2006/wordprocessingDrawing" xmlns:w10="urn:schemas-microsoft-com:office:word" xmlns:w="http://schemas.openxmlformats.org/wordprocessingml/2006/main" xmlns:w14="http://schemas.microsoft.com/office/word/2010/wordml" xmlns:wpg="http://schemas.microsoft.com/office/word/2010/wordprocessingGroup" xmlns:wpi="http://schemas.microsoft.com/office/word/2010/wordprocessingInk" xmlns:wne="http://schemas.microsoft.com/office/word/2006/wordml" xmlns:wps="http://schemas.microsoft.com/office/word/2010/wordprocessingShape" mc:Ignorable="w14 wp14">
+<w:document xmlns:wpc="http://schemas.microsoft.com/office/word/2010/wordprocessingCanvas" xmlns:mc="http://schemas.openxmlformats.org/markup-compatibility/2006" xmlns:o="urn:schemas-microsoft-com:office:office" xmlns:r="http://schemas.openxmlformats.org/officeDocument/2006/relationships" xmlns:m="http://schemas.openxmlformats.org/officeDocument/2006/math" xmlns:v="urn:schemas-microsoft-com:vml" xmlns:wp14="http://schemas.microsoft.com/office/word/2010/wordprocessingDrawing" xmlns:wp="http://schemas.openxmlformats.org/drawingml/2006/wordprocessingDrawing" xmlns:w10="urn:schemas-microsoft-com:office:word" xmlns:w="http://schemas.openxmlformats.org/wordprocessingml/2006/main" xmlns:w14="http://schemas.microsoft.com/office/word/2010/wordml" xmlns:w15="http://schemas.microsoft.com/office/word/2012/wordml" xmlns:wpg="http://schemas.microsoft.com/office/word/2010/wordprocessingGroup" xmlns:wpi="http://schemas.microsoft.com/office/word/2010/wordprocessingInk" xmlns:wne="http://schemas.microsoft.com/office/word/2006/wordml" xmlns:wps="http://schemas.microsoft.com/office/word/2010/wordprocessingShape" mc:Ignorable="w14 w15 wp14">
   <w:body>
     <w:p>
       <w:pPr>
@@ -205,7 +205,7 @@
           <w:lang w:eastAsia="es-AR"/>
         </w:rPr>
       </w:pPr>
-      <w:hyperlink r:id="rId8" w:history="1"/>
+      <w:hyperlink r:id="rId7" w:history="1"/>
     </w:p>
     <w:p>
       <w:pPr>
@@ -309,10 +309,13 @@
           <w:szCs w:val="32"/>
           <w:lang w:eastAsia="es-AR"/>
         </w:rPr>
-        <w:t xml:space="preserve">Horacio </w:t>
-      </w:r>
-      <w:proofErr w:type="spellStart"/>
-      <w:r>
+        <w:t xml:space="preserve">Horacio Rocca </w:t>
+      </w:r>
+    </w:p>
+    <w:p>
+      <w:pPr>
+        <w:spacing w:after="0" w:line="240" w:lineRule="auto"/>
+        <w:ind w:left="720"/>
         <w:rPr>
           <w:rFonts w:ascii="Arial" w:eastAsia="Times New Roman" w:hAnsi="Arial" w:cs="Arial"/>
           <w:color w:val="000000"/>
@@ -320,9 +323,7 @@
           <w:szCs w:val="32"/>
           <w:lang w:eastAsia="es-AR"/>
         </w:rPr>
-        <w:t>Rocca</w:t>
-      </w:r>
-      <w:proofErr w:type="spellEnd"/>
+      </w:pPr>
       <w:r>
         <w:rPr>
           <w:rFonts w:ascii="Arial" w:eastAsia="Times New Roman" w:hAnsi="Arial" w:cs="Arial"/>
@@ -331,7 +332,47 @@
           <w:szCs w:val="32"/>
           <w:lang w:eastAsia="es-AR"/>
         </w:rPr>
-        <w:t xml:space="preserve"> </w:t>
+        <w:t xml:space="preserve">Jefe de TP: </w:t>
+      </w:r>
+      <w:r>
+        <w:rPr>
+          <w:rFonts w:ascii="Arial" w:eastAsia="Times New Roman" w:hAnsi="Arial" w:cs="Arial"/>
+          <w:color w:val="000000"/>
+          <w:sz w:val="32"/>
+          <w:szCs w:val="32"/>
+          <w:lang w:eastAsia="es-AR"/>
+        </w:rPr>
+        <w:tab/>
+      </w:r>
+      <w:r>
+        <w:rPr>
+          <w:rFonts w:ascii="Arial" w:eastAsia="Times New Roman" w:hAnsi="Arial" w:cs="Arial"/>
+          <w:color w:val="000000"/>
+          <w:sz w:val="32"/>
+          <w:szCs w:val="32"/>
+          <w:lang w:eastAsia="es-AR"/>
+        </w:rPr>
+        <w:tab/>
+      </w:r>
+      <w:r>
+        <w:rPr>
+          <w:rFonts w:ascii="Arial" w:eastAsia="Times New Roman" w:hAnsi="Arial" w:cs="Arial"/>
+          <w:color w:val="000000"/>
+          <w:sz w:val="32"/>
+          <w:szCs w:val="32"/>
+          <w:lang w:eastAsia="es-AR"/>
+        </w:rPr>
+        <w:tab/>
+      </w:r>
+      <w:r>
+        <w:rPr>
+          <w:rFonts w:ascii="Arial" w:eastAsia="Times New Roman" w:hAnsi="Arial" w:cs="Arial"/>
+          <w:color w:val="000000"/>
+          <w:sz w:val="32"/>
+          <w:szCs w:val="32"/>
+          <w:lang w:eastAsia="es-AR"/>
+        </w:rPr>
+        <w:t xml:space="preserve">Pablo Cadoche </w:t>
       </w:r>
     </w:p>
     <w:p>
@@ -354,7 +395,7 @@
           <w:szCs w:val="32"/>
           <w:lang w:eastAsia="es-AR"/>
         </w:rPr>
-        <w:t xml:space="preserve">Jefe de TP: </w:t>
+        <w:t>Ayudante asignado</w:t>
       </w:r>
       <w:r>
         <w:rPr>
@@ -364,7 +405,7 @@
           <w:szCs w:val="32"/>
           <w:lang w:eastAsia="es-AR"/>
         </w:rPr>
-        <w:tab/>
+        <w:t>:  </w:t>
       </w:r>
       <w:r>
         <w:rPr>
@@ -384,114 +425,7 @@
           <w:szCs w:val="32"/>
           <w:lang w:eastAsia="es-AR"/>
         </w:rPr>
-        <w:tab/>
-      </w:r>
-      <w:r>
-        <w:rPr>
-          <w:rFonts w:ascii="Arial" w:eastAsia="Times New Roman" w:hAnsi="Arial" w:cs="Arial"/>
-          <w:color w:val="000000"/>
-          <w:sz w:val="32"/>
-          <w:szCs w:val="32"/>
-          <w:lang w:eastAsia="es-AR"/>
-        </w:rPr>
-        <w:t xml:space="preserve">Pablo </w:t>
-      </w:r>
-      <w:proofErr w:type="spellStart"/>
-      <w:r>
-        <w:rPr>
-          <w:rFonts w:ascii="Arial" w:eastAsia="Times New Roman" w:hAnsi="Arial" w:cs="Arial"/>
-          <w:color w:val="000000"/>
-          <w:sz w:val="32"/>
-          <w:szCs w:val="32"/>
-          <w:lang w:eastAsia="es-AR"/>
-        </w:rPr>
-        <w:t>Cadoche</w:t>
-      </w:r>
-      <w:proofErr w:type="spellEnd"/>
-      <w:r>
-        <w:rPr>
-          <w:rFonts w:ascii="Arial" w:eastAsia="Times New Roman" w:hAnsi="Arial" w:cs="Arial"/>
-          <w:color w:val="000000"/>
-          <w:sz w:val="32"/>
-          <w:szCs w:val="32"/>
-          <w:lang w:eastAsia="es-AR"/>
-        </w:rPr>
-        <w:t xml:space="preserve"> </w:t>
-      </w:r>
-    </w:p>
-    <w:p>
-      <w:pPr>
-        <w:spacing w:after="0" w:line="240" w:lineRule="auto"/>
-        <w:ind w:left="720"/>
-        <w:rPr>
-          <w:rFonts w:ascii="Arial" w:eastAsia="Times New Roman" w:hAnsi="Arial" w:cs="Arial"/>
-          <w:color w:val="000000"/>
-          <w:sz w:val="32"/>
-          <w:szCs w:val="32"/>
-          <w:lang w:eastAsia="es-AR"/>
-        </w:rPr>
-      </w:pPr>
-      <w:r>
-        <w:rPr>
-          <w:rFonts w:ascii="Arial" w:eastAsia="Times New Roman" w:hAnsi="Arial" w:cs="Arial"/>
-          <w:color w:val="000000"/>
-          <w:sz w:val="32"/>
-          <w:szCs w:val="32"/>
-          <w:lang w:eastAsia="es-AR"/>
-        </w:rPr>
-        <w:t>Ayudante asignado</w:t>
-      </w:r>
-      <w:r>
-        <w:rPr>
-          <w:rFonts w:ascii="Arial" w:eastAsia="Times New Roman" w:hAnsi="Arial" w:cs="Arial"/>
-          <w:color w:val="000000"/>
-          <w:sz w:val="32"/>
-          <w:szCs w:val="32"/>
-          <w:lang w:eastAsia="es-AR"/>
-        </w:rPr>
-        <w:t>:  </w:t>
-      </w:r>
-      <w:r>
-        <w:rPr>
-          <w:rFonts w:ascii="Arial" w:eastAsia="Times New Roman" w:hAnsi="Arial" w:cs="Arial"/>
-          <w:color w:val="000000"/>
-          <w:sz w:val="32"/>
-          <w:szCs w:val="32"/>
-          <w:lang w:eastAsia="es-AR"/>
-        </w:rPr>
-        <w:tab/>
-      </w:r>
-      <w:r>
-        <w:rPr>
-          <w:rFonts w:ascii="Arial" w:eastAsia="Times New Roman" w:hAnsi="Arial" w:cs="Arial"/>
-          <w:color w:val="000000"/>
-          <w:sz w:val="32"/>
-          <w:szCs w:val="32"/>
-          <w:lang w:eastAsia="es-AR"/>
-        </w:rPr>
-        <w:t xml:space="preserve">Pablo </w:t>
-      </w:r>
-      <w:proofErr w:type="spellStart"/>
-      <w:r>
-        <w:rPr>
-          <w:rFonts w:ascii="Arial" w:eastAsia="Times New Roman" w:hAnsi="Arial" w:cs="Arial"/>
-          <w:color w:val="000000"/>
-          <w:sz w:val="32"/>
-          <w:szCs w:val="32"/>
-          <w:lang w:eastAsia="es-AR"/>
-        </w:rPr>
-        <w:t>Cadoche</w:t>
-      </w:r>
-      <w:proofErr w:type="spellEnd"/>
-      <w:r>
-        <w:rPr>
-          <w:rFonts w:ascii="Arial" w:eastAsia="Times New Roman" w:hAnsi="Arial" w:cs="Arial"/>
-          <w:color w:val="000000"/>
-          <w:sz w:val="32"/>
-          <w:szCs w:val="32"/>
-          <w:lang w:eastAsia="es-AR"/>
-        </w:rPr>
-        <w:t xml:space="preserve"> </w:t>
+        <w:t xml:space="preserve">Pablo Cadoche </w:t>
       </w:r>
     </w:p>
     <w:p>
@@ -643,7 +577,7 @@
     </w:p>
     <w:p>
       <w:pPr>
-        <w:pStyle w:val="Sinespaciado"/>
+        <w:pStyle w:val="NoSpacing"/>
         <w:jc w:val="center"/>
         <w:rPr>
           <w:rFonts w:ascii="Arial" w:hAnsi="Arial" w:cs="Arial"/>
@@ -701,66 +635,66 @@
     </w:p>
     <w:p>
       <w:pPr>
-        <w:pStyle w:val="Sinespaciado"/>
+        <w:pStyle w:val="NoSpacing"/>
         <w:jc w:val="center"/>
         <w:rPr>
           <w:rFonts w:ascii="Arial" w:hAnsi="Arial" w:cs="Arial"/>
           <w:sz w:val="32"/>
           <w:szCs w:val="32"/>
-          <w:lang w:eastAsia="es-AR"/>
-        </w:rPr>
-      </w:pPr>
-      <w:r>
-        <w:rPr>
-          <w:rFonts w:ascii="Arial" w:hAnsi="Arial" w:cs="Arial"/>
-          <w:sz w:val="32"/>
-          <w:szCs w:val="32"/>
-          <w:lang w:eastAsia="es-AR"/>
+          <w:lang w:val="en-US" w:eastAsia="es-AR"/>
+        </w:rPr>
+      </w:pPr>
+      <w:r>
+        <w:rPr>
+          <w:rFonts w:ascii="Arial" w:hAnsi="Arial" w:cs="Arial"/>
+          <w:sz w:val="32"/>
+          <w:szCs w:val="32"/>
+          <w:lang w:val="en-US" w:eastAsia="es-AR"/>
         </w:rPr>
         <w:t>federicoamura@gmail.com</w:t>
       </w:r>
     </w:p>
     <w:p>
       <w:pPr>
-        <w:pStyle w:val="Sinespaciado"/>
+        <w:pStyle w:val="NoSpacing"/>
         <w:jc w:val="center"/>
         <w:rPr>
           <w:rFonts w:ascii="Arial" w:hAnsi="Arial" w:cs="Arial"/>
           <w:sz w:val="32"/>
           <w:szCs w:val="32"/>
-          <w:lang w:eastAsia="es-AR"/>
-        </w:rPr>
-      </w:pPr>
-    </w:p>
-    <w:p>
-      <w:pPr>
-        <w:pStyle w:val="Sinespaciado"/>
+          <w:lang w:val="en-US" w:eastAsia="es-AR"/>
+        </w:rPr>
+      </w:pPr>
+    </w:p>
+    <w:p>
+      <w:pPr>
+        <w:pStyle w:val="NoSpacing"/>
         <w:jc w:val="center"/>
         <w:rPr>
           <w:rFonts w:ascii="Arial" w:hAnsi="Arial" w:cs="Arial"/>
           <w:sz w:val="32"/>
           <w:szCs w:val="32"/>
-          <w:lang w:eastAsia="es-AR"/>
-        </w:rPr>
-      </w:pPr>
-    </w:p>
-    <w:p>
-      <w:pPr>
-        <w:pStyle w:val="Sinespaciado"/>
+          <w:lang w:val="en-US" w:eastAsia="es-AR"/>
+        </w:rPr>
+      </w:pPr>
+    </w:p>
+    <w:p>
+      <w:pPr>
+        <w:pStyle w:val="NoSpacing"/>
         <w:jc w:val="center"/>
         <w:rPr>
           <w:rFonts w:ascii="Arial" w:hAnsi="Arial" w:cs="Arial"/>
           <w:sz w:val="32"/>
           <w:szCs w:val="32"/>
-          <w:lang w:eastAsia="es-AR"/>
-        </w:rPr>
-      </w:pPr>
-      <w:r>
-        <w:rPr>
-          <w:rFonts w:ascii="Arial" w:hAnsi="Arial" w:cs="Arial"/>
-          <w:sz w:val="32"/>
-          <w:szCs w:val="32"/>
-          <w:lang w:eastAsia="es-AR"/>
+          <w:lang w:val="en-US" w:eastAsia="es-AR"/>
+        </w:rPr>
+      </w:pPr>
+      <w:r>
+        <w:rPr>
+          <w:rFonts w:ascii="Arial" w:hAnsi="Arial" w:cs="Arial"/>
+          <w:sz w:val="32"/>
+          <w:szCs w:val="32"/>
+          <w:lang w:val="en-US" w:eastAsia="es-AR"/>
         </w:rPr>
         <w:t>Federico</w:t>
       </w:r>
@@ -769,27 +703,34 @@
           <w:rFonts w:ascii="Arial" w:hAnsi="Arial" w:cs="Arial"/>
           <w:sz w:val="32"/>
           <w:szCs w:val="32"/>
-          <w:lang w:eastAsia="es-AR"/>
-        </w:rPr>
-        <w:t xml:space="preserve"> Martín </w:t>
-      </w:r>
-      <w:proofErr w:type="spellStart"/>
-      <w:r>
-        <w:rPr>
-          <w:rFonts w:ascii="Arial" w:hAnsi="Arial" w:cs="Arial"/>
-          <w:sz w:val="32"/>
-          <w:szCs w:val="32"/>
-          <w:lang w:eastAsia="es-AR"/>
-        </w:rPr>
-        <w:t>Rossi</w:t>
-      </w:r>
-      <w:proofErr w:type="spellEnd"/>
-      <w:r>
-        <w:rPr>
-          <w:rFonts w:ascii="Arial" w:hAnsi="Arial" w:cs="Arial"/>
-          <w:sz w:val="32"/>
-          <w:szCs w:val="32"/>
-          <w:lang w:eastAsia="es-AR"/>
+          <w:lang w:val="en-US" w:eastAsia="es-AR"/>
+        </w:rPr>
+        <w:t xml:space="preserve"> Mart</w:t>
+      </w:r>
+      <w:r>
+        <w:rPr>
+          <w:rFonts w:ascii="Arial" w:hAnsi="Arial" w:cs="Arial"/>
+          <w:sz w:val="32"/>
+          <w:szCs w:val="32"/>
+          <w:lang w:val="en-US" w:eastAsia="es-AR"/>
+        </w:rPr>
+        <w:t>i</w:t>
+      </w:r>
+      <w:r>
+        <w:rPr>
+          <w:rFonts w:ascii="Arial" w:hAnsi="Arial" w:cs="Arial"/>
+          <w:sz w:val="32"/>
+          <w:szCs w:val="32"/>
+          <w:lang w:val="en-US" w:eastAsia="es-AR"/>
+        </w:rPr>
+        <w:t>n Rossi</w:t>
+      </w:r>
+      <w:r>
+        <w:rPr>
+          <w:rFonts w:ascii="Arial" w:hAnsi="Arial" w:cs="Arial"/>
+          <w:sz w:val="32"/>
+          <w:szCs w:val="32"/>
+          <w:lang w:val="en-US" w:eastAsia="es-AR"/>
         </w:rPr>
         <w:tab/>
       </w:r>
@@ -798,7 +739,7 @@
           <w:rFonts w:ascii="Arial" w:hAnsi="Arial" w:cs="Arial"/>
           <w:sz w:val="32"/>
           <w:szCs w:val="32"/>
-          <w:lang w:eastAsia="es-AR"/>
+          <w:lang w:val="en-US" w:eastAsia="es-AR"/>
         </w:rPr>
         <w:tab/>
         <w:t>92086</w:t>
@@ -806,52 +747,63 @@
     </w:p>
     <w:p>
       <w:pPr>
-        <w:pStyle w:val="Sinespaciado"/>
+        <w:pStyle w:val="NoSpacing"/>
         <w:jc w:val="center"/>
         <w:rPr>
           <w:rFonts w:ascii="Arial" w:hAnsi="Arial" w:cs="Arial"/>
           <w:sz w:val="32"/>
           <w:szCs w:val="32"/>
-          <w:lang w:eastAsia="es-AR"/>
-        </w:rPr>
-      </w:pPr>
-      <w:r>
-        <w:rPr>
-          <w:rFonts w:ascii="Arial" w:hAnsi="Arial" w:cs="Arial"/>
-          <w:sz w:val="32"/>
-          <w:szCs w:val="32"/>
-          <w:lang w:eastAsia="es-AR"/>
-        </w:rPr>
-        <w:t>federicomrossi@gmail.com</w:t>
-      </w:r>
-    </w:p>
-    <w:p>
-      <w:pPr>
-        <w:pStyle w:val="Sinespaciado"/>
+          <w:lang w:val="en-US" w:eastAsia="es-AR"/>
+        </w:rPr>
+      </w:pPr>
+      <w:r>
+        <w:rPr>
+          <w:rFonts w:ascii="Arial" w:hAnsi="Arial" w:cs="Arial"/>
+          <w:sz w:val="32"/>
+          <w:szCs w:val="32"/>
+          <w:lang w:val="en-US" w:eastAsia="es-AR"/>
+        </w:rPr>
+        <w:t>federicomrossi</w:t>
+      </w:r>
+      <w:bookmarkStart w:id="0" w:name="_GoBack"/>
+      <w:bookmarkEnd w:id="0"/>
+      <w:r>
+        <w:rPr>
+          <w:rFonts w:ascii="Arial" w:hAnsi="Arial" w:cs="Arial"/>
+          <w:sz w:val="32"/>
+          <w:szCs w:val="32"/>
+          <w:lang w:val="en-US" w:eastAsia="es-AR"/>
+        </w:rPr>
+        <w:t>@gmail.com</w:t>
+      </w:r>
+    </w:p>
+    <w:p>
+      <w:pPr>
+        <w:pStyle w:val="NoSpacing"/>
         <w:jc w:val="center"/>
         <w:rPr>
           <w:rFonts w:ascii="Arial" w:hAnsi="Arial" w:cs="Arial"/>
           <w:sz w:val="32"/>
           <w:szCs w:val="32"/>
-          <w:lang w:eastAsia="es-AR"/>
-        </w:rPr>
-      </w:pPr>
-    </w:p>
-    <w:p>
-      <w:pPr>
-        <w:pStyle w:val="Sinespaciado"/>
+          <w:lang w:val="en-US" w:eastAsia="es-AR"/>
+        </w:rPr>
+      </w:pPr>
+    </w:p>
+    <w:p>
+      <w:pPr>
+        <w:pStyle w:val="NoSpacing"/>
         <w:jc w:val="center"/>
         <w:rPr>
           <w:rFonts w:ascii="Arial" w:hAnsi="Arial" w:cs="Arial"/>
           <w:sz w:val="32"/>
           <w:szCs w:val="32"/>
-          <w:lang w:eastAsia="es-AR"/>
-        </w:rPr>
-      </w:pPr>
-    </w:p>
-    <w:p>
-      <w:pPr>
-        <w:pStyle w:val="Sinespaciado"/>
+          <w:lang w:val="en-US" w:eastAsia="es-AR"/>
+        </w:rPr>
+      </w:pPr>
+    </w:p>
+    <w:p>
+      <w:pPr>
+        <w:pStyle w:val="NoSpacing"/>
         <w:ind w:left="708" w:hanging="708"/>
         <w:jc w:val="center"/>
         <w:rPr>
@@ -868,27 +820,7 @@
           <w:szCs w:val="32"/>
           <w:lang w:eastAsia="es-AR"/>
         </w:rPr>
-        <w:t xml:space="preserve">Florencia </w:t>
-      </w:r>
-      <w:proofErr w:type="spellStart"/>
-      <w:r>
-        <w:rPr>
-          <w:rFonts w:ascii="Arial" w:hAnsi="Arial" w:cs="Arial"/>
-          <w:sz w:val="32"/>
-          <w:szCs w:val="32"/>
-          <w:lang w:eastAsia="es-AR"/>
-        </w:rPr>
-        <w:t>Rupcic</w:t>
-      </w:r>
-      <w:proofErr w:type="spellEnd"/>
-      <w:r>
-        <w:rPr>
-          <w:rFonts w:ascii="Arial" w:hAnsi="Arial" w:cs="Arial"/>
-          <w:sz w:val="32"/>
-          <w:szCs w:val="32"/>
-          <w:lang w:eastAsia="es-AR"/>
-        </w:rPr>
-        <w:t xml:space="preserve"> </w:t>
+        <w:t xml:space="preserve">Florencia Rupcic </w:t>
       </w:r>
       <w:r>
         <w:rPr>
@@ -921,7 +853,7 @@
     </w:p>
     <w:p>
       <w:pPr>
-        <w:pStyle w:val="Sinespaciado"/>
+        <w:pStyle w:val="NoSpacing"/>
         <w:ind w:left="708" w:hanging="708"/>
         <w:jc w:val="center"/>
         <w:rPr>
@@ -943,7 +875,7 @@
     </w:p>
     <w:p>
       <w:pPr>
-        <w:pStyle w:val="Sinespaciado"/>
+        <w:pStyle w:val="NoSpacing"/>
         <w:ind w:left="708" w:hanging="708"/>
         <w:rPr>
           <w:rFonts w:ascii="Arial" w:hAnsi="Arial" w:cs="Arial"/>
@@ -952,8 +884,6 @@
           <w:lang w:eastAsia="es-AR"/>
         </w:rPr>
       </w:pPr>
-      <w:bookmarkStart w:id="0" w:name="_GoBack"/>
-      <w:bookmarkEnd w:id="0"/>
       <w:r>
         <w:rPr>
           <w:rFonts w:ascii="Arial" w:hAnsi="Arial" w:cs="Arial"/>
@@ -967,7 +897,7 @@
     </w:p>
     <w:p>
       <w:pPr>
-        <w:pStyle w:val="Sinespaciado"/>
+        <w:pStyle w:val="NoSpacing"/>
         <w:ind w:left="708" w:hanging="708"/>
         <w:rPr>
           <w:rFonts w:ascii="Arial" w:hAnsi="Arial" w:cs="Arial"/>
@@ -998,7 +928,7 @@
     </w:p>
     <w:p>
       <w:pPr>
-        <w:pStyle w:val="Sinespaciado"/>
+        <w:pStyle w:val="NoSpacing"/>
         <w:ind w:left="708" w:hanging="708"/>
         <w:rPr>
           <w:rFonts w:ascii="Arial" w:hAnsi="Arial" w:cs="Arial"/>
@@ -1020,7 +950,7 @@
     </w:p>
     <w:p>
       <w:pPr>
-        <w:pStyle w:val="Sinespaciado"/>
+        <w:pStyle w:val="NoSpacing"/>
         <w:ind w:left="708" w:hanging="708"/>
         <w:rPr>
           <w:rFonts w:ascii="Arial" w:hAnsi="Arial" w:cs="Arial"/>
@@ -2013,25 +1943,7 @@
                 <w:sz w:val="20"/>
                 <w:szCs w:val="20"/>
               </w:rPr>
-              <w:t xml:space="preserve">120 +/- 30 </w:t>
-            </w:r>
-            <w:proofErr w:type="spellStart"/>
-            <w:r>
-              <w:rPr>
-                <w:rFonts w:ascii="Arial" w:hAnsi="Arial" w:cs="Arial"/>
-                <w:sz w:val="20"/>
-                <w:szCs w:val="20"/>
-              </w:rPr>
-              <w:t>seg</w:t>
-            </w:r>
-            <w:proofErr w:type="spellEnd"/>
-            <w:r>
-              <w:rPr>
-                <w:rFonts w:ascii="Arial" w:hAnsi="Arial" w:cs="Arial"/>
-                <w:sz w:val="20"/>
-                <w:szCs w:val="20"/>
-              </w:rPr>
-              <w:t xml:space="preserve"> +</w:t>
+              <w:t>120 +/- 30 seg +</w:t>
             </w:r>
           </w:p>
         </w:tc>
@@ -2074,25 +1986,7 @@
                 <w:sz w:val="18"/>
                 <w:szCs w:val="18"/>
               </w:rPr>
-              <w:t xml:space="preserve">10 +/-2 </w:t>
-            </w:r>
-            <w:proofErr w:type="spellStart"/>
-            <w:r>
-              <w:rPr>
-                <w:rFonts w:ascii="Arial" w:hAnsi="Arial" w:cs="Arial"/>
-                <w:sz w:val="18"/>
-                <w:szCs w:val="18"/>
-              </w:rPr>
-              <w:t>seg</w:t>
-            </w:r>
-            <w:proofErr w:type="spellEnd"/>
-            <w:r>
-              <w:rPr>
-                <w:rFonts w:ascii="Arial" w:hAnsi="Arial" w:cs="Arial"/>
-                <w:sz w:val="18"/>
-                <w:szCs w:val="18"/>
-              </w:rPr>
-              <w:t xml:space="preserve"> por </w:t>
+              <w:t xml:space="preserve">10 +/-2 seg por </w:t>
             </w:r>
           </w:p>
         </w:tc>
@@ -2129,25 +2023,7 @@
                 <w:sz w:val="20"/>
                 <w:szCs w:val="20"/>
               </w:rPr>
-              <w:t xml:space="preserve">7+/- 2 </w:t>
-            </w:r>
-            <w:proofErr w:type="spellStart"/>
-            <w:r>
-              <w:rPr>
-                <w:rFonts w:ascii="Arial" w:hAnsi="Arial" w:cs="Arial"/>
-                <w:sz w:val="20"/>
-                <w:szCs w:val="20"/>
-              </w:rPr>
-              <w:t>seg</w:t>
-            </w:r>
-            <w:proofErr w:type="spellEnd"/>
-            <w:r>
-              <w:rPr>
-                <w:rFonts w:ascii="Arial" w:hAnsi="Arial" w:cs="Arial"/>
-                <w:sz w:val="20"/>
-                <w:szCs w:val="20"/>
-              </w:rPr>
-              <w:t xml:space="preserve"> por</w:t>
+              <w:t>7+/- 2 seg por</w:t>
             </w:r>
           </w:p>
         </w:tc>
@@ -2184,25 +2060,7 @@
                 <w:sz w:val="20"/>
                 <w:szCs w:val="20"/>
               </w:rPr>
-              <w:t xml:space="preserve">5 +/- 2 </w:t>
-            </w:r>
-            <w:proofErr w:type="spellStart"/>
-            <w:r>
-              <w:rPr>
-                <w:rFonts w:ascii="Arial" w:hAnsi="Arial" w:cs="Arial"/>
-                <w:sz w:val="20"/>
-                <w:szCs w:val="20"/>
-              </w:rPr>
-              <w:t>seg</w:t>
-            </w:r>
-            <w:proofErr w:type="spellEnd"/>
-            <w:r>
-              <w:rPr>
-                <w:rFonts w:ascii="Arial" w:hAnsi="Arial" w:cs="Arial"/>
-                <w:sz w:val="20"/>
-                <w:szCs w:val="20"/>
-              </w:rPr>
-              <w:t xml:space="preserve"> por cada producto +</w:t>
+              <w:t>5 +/- 2 seg por cada producto +</w:t>
             </w:r>
           </w:p>
         </w:tc>
@@ -2239,25 +2097,7 @@
                 <w:sz w:val="20"/>
                 <w:szCs w:val="20"/>
               </w:rPr>
-              <w:t xml:space="preserve">5 +/- 2 </w:t>
-            </w:r>
-            <w:proofErr w:type="spellStart"/>
-            <w:r>
-              <w:rPr>
-                <w:rFonts w:ascii="Arial" w:hAnsi="Arial" w:cs="Arial"/>
-                <w:sz w:val="20"/>
-                <w:szCs w:val="20"/>
-              </w:rPr>
-              <w:t>seg</w:t>
-            </w:r>
-            <w:proofErr w:type="spellEnd"/>
-            <w:r>
-              <w:rPr>
-                <w:rFonts w:ascii="Arial" w:hAnsi="Arial" w:cs="Arial"/>
-                <w:sz w:val="20"/>
-                <w:szCs w:val="20"/>
-              </w:rPr>
-              <w:t xml:space="preserve"> por</w:t>
+              <w:t>5 +/- 2 seg por</w:t>
             </w:r>
           </w:p>
         </w:tc>
@@ -2374,25 +2214,7 @@
                 <w:sz w:val="20"/>
                 <w:szCs w:val="20"/>
               </w:rPr>
-              <w:t xml:space="preserve">(3 +/- 1 </w:t>
-            </w:r>
-            <w:proofErr w:type="spellStart"/>
-            <w:r>
-              <w:rPr>
-                <w:rFonts w:ascii="Arial" w:hAnsi="Arial" w:cs="Arial"/>
-                <w:sz w:val="20"/>
-                <w:szCs w:val="20"/>
-              </w:rPr>
-              <w:t>seg</w:t>
-            </w:r>
-            <w:proofErr w:type="spellEnd"/>
-            <w:r>
-              <w:rPr>
-                <w:rFonts w:ascii="Arial" w:hAnsi="Arial" w:cs="Arial"/>
-                <w:sz w:val="20"/>
-                <w:szCs w:val="20"/>
-              </w:rPr>
-              <w:t>) por cada 20 piezas</w:t>
+              <w:t>(3 +/- 1 seg) por cada 20 piezas</w:t>
             </w:r>
           </w:p>
         </w:tc>
@@ -2437,7 +2259,7 @@
     </w:tbl>
     <w:p>
       <w:pPr>
-        <w:pStyle w:val="Textoindependiente"/>
+        <w:pStyle w:val="BodyText"/>
         <w:autoSpaceDE/>
         <w:autoSpaceDN/>
         <w:adjustRightInd/>
@@ -2446,19 +2268,31 @@
           <w:sz w:val="18"/>
         </w:rPr>
       </w:pPr>
-      <w:proofErr w:type="gramStart"/>
       <w:r>
         <w:rPr>
           <w:sz w:val="18"/>
         </w:rPr>
-        <w:t>lo</w:t>
-      </w:r>
-      <w:proofErr w:type="gramEnd"/>
-      <w:r>
-        <w:rPr>
+        <w:t>lo que significa que para preparar (es un ejemplo) un pedido que fue tomado en el mostrador, por 10 Productos  y un total de 2505 piezas, los tiempos serían:</w:t>
+      </w:r>
+    </w:p>
+    <w:p>
+      <w:pPr>
+        <w:ind w:left="708"/>
+        <w:rPr>
+          <w:rFonts w:ascii="Arial" w:hAnsi="Arial" w:cs="Arial"/>
           <w:sz w:val="18"/>
-        </w:rPr>
-        <w:t xml:space="preserve"> que significa que para preparar (es un ejemplo) un pedido que fue tomado en el mostrador, por 10 Productos  y un total de 2505 piezas, los tiempos serían:</w:t>
+          <w:szCs w:val="20"/>
+          <w:lang w:val="es-ES"/>
+        </w:rPr>
+      </w:pPr>
+      <w:r>
+        <w:rPr>
+          <w:rFonts w:ascii="Arial" w:hAnsi="Arial" w:cs="Arial"/>
+          <w:sz w:val="18"/>
+          <w:szCs w:val="20"/>
+          <w:lang w:val="es-ES"/>
+        </w:rPr>
+        <w:t>Tomar:    2 +/- 1 minuto  +  10 * (10 +/- 2) segundos</w:t>
       </w:r>
     </w:p>
     <w:p>
@@ -2478,47 +2312,7 @@
           <w:szCs w:val="20"/>
           <w:lang w:val="es-ES"/>
         </w:rPr>
-        <w:t>Tomar:    2 +/- 1 minuto  +  10 * (10 +/- 2) segundos</w:t>
-      </w:r>
-    </w:p>
-    <w:p>
-      <w:pPr>
-        <w:ind w:left="708"/>
-        <w:rPr>
-          <w:rFonts w:ascii="Arial" w:hAnsi="Arial" w:cs="Arial"/>
-          <w:sz w:val="18"/>
-          <w:szCs w:val="20"/>
-          <w:lang w:val="es-ES"/>
-        </w:rPr>
-      </w:pPr>
-      <w:r>
-        <w:rPr>
-          <w:rFonts w:ascii="Arial" w:hAnsi="Arial" w:cs="Arial"/>
-          <w:sz w:val="18"/>
-          <w:szCs w:val="20"/>
-          <w:lang w:val="es-ES"/>
-        </w:rPr>
-        <w:t xml:space="preserve">Preparar: 5 +/- 2 minuto  +  10 * (5 +/- 2) </w:t>
-      </w:r>
-      <w:proofErr w:type="spellStart"/>
-      <w:r>
-        <w:rPr>
-          <w:rFonts w:ascii="Arial" w:hAnsi="Arial" w:cs="Arial"/>
-          <w:sz w:val="18"/>
-          <w:szCs w:val="20"/>
-          <w:lang w:val="es-ES"/>
-        </w:rPr>
-        <w:t>seg</w:t>
-      </w:r>
-      <w:proofErr w:type="spellEnd"/>
-      <w:r>
-        <w:rPr>
-          <w:rFonts w:ascii="Arial" w:hAnsi="Arial" w:cs="Arial"/>
-          <w:sz w:val="18"/>
-          <w:szCs w:val="20"/>
-          <w:lang w:val="es-ES"/>
-        </w:rPr>
-        <w:t xml:space="preserve">  +  2505 / 20 </w:t>
+        <w:t xml:space="preserve">Preparar: 5 +/- 2 minuto  +  10 * (5 +/- 2) seg  +  2505 / 20 </w:t>
       </w:r>
       <w:r>
         <w:rPr>
@@ -2538,19 +2332,8 @@
           <w:szCs w:val="20"/>
           <w:lang w:val="es-ES"/>
         </w:rPr>
-        <w:t xml:space="preserve">  * (3 +/- 1) </w:t>
-      </w:r>
-      <w:proofErr w:type="spellStart"/>
-      <w:r>
-        <w:rPr>
-          <w:rFonts w:ascii="Arial" w:hAnsi="Arial" w:cs="Arial"/>
-          <w:sz w:val="18"/>
-          <w:szCs w:val="20"/>
-          <w:lang w:val="es-ES"/>
-        </w:rPr>
-        <w:t>seg</w:t>
-      </w:r>
-      <w:proofErr w:type="spellEnd"/>
+        <w:t xml:space="preserve">  * (3 +/- 1) seg</w:t>
+      </w:r>
     </w:p>
     <w:p>
       <w:pPr>
@@ -2571,27 +2354,7 @@
           <w:szCs w:val="20"/>
           <w:lang w:val="es-ES"/>
         </w:rPr>
-        <w:t xml:space="preserve">Facturar: 120 +/- 30 </w:t>
-      </w:r>
-      <w:proofErr w:type="spellStart"/>
-      <w:r>
-        <w:rPr>
-          <w:rFonts w:ascii="Arial" w:hAnsi="Arial" w:cs="Arial"/>
-          <w:sz w:val="18"/>
-          <w:szCs w:val="20"/>
-          <w:lang w:val="es-ES"/>
-        </w:rPr>
-        <w:t>seg</w:t>
-      </w:r>
-      <w:proofErr w:type="spellEnd"/>
-      <w:r>
-        <w:rPr>
-          <w:rFonts w:ascii="Arial" w:hAnsi="Arial" w:cs="Arial"/>
-          <w:sz w:val="18"/>
-          <w:szCs w:val="20"/>
-          <w:lang w:val="es-ES"/>
-        </w:rPr>
-        <w:t xml:space="preserve">  +  10 * (5 +/- 2) segundos</w:t>
+        <w:t>Facturar: 120 +/- 30 seg  +  10 * (5 +/- 2) segundos</w:t>
       </w:r>
     </w:p>
     <w:p>
@@ -2609,7 +2372,7 @@
     </w:p>
     <w:p>
       <w:pPr>
-        <w:pStyle w:val="Textoindependiente"/>
+        <w:pStyle w:val="BodyText"/>
         <w:autoSpaceDE/>
         <w:autoSpaceDN/>
         <w:adjustRightInd/>
@@ -2626,7 +2389,7 @@
     </w:p>
     <w:p>
       <w:pPr>
-        <w:pStyle w:val="Textoindependiente"/>
+        <w:pStyle w:val="BodyText"/>
         <w:autoSpaceDE/>
         <w:autoSpaceDN/>
         <w:adjustRightInd/>
@@ -2724,7 +2487,7 @@
     </w:p>
     <w:p>
       <w:pPr>
-        <w:pStyle w:val="Textoindependiente"/>
+        <w:pStyle w:val="BodyText"/>
         <w:autoSpaceDE/>
         <w:autoSpaceDN/>
         <w:adjustRightInd/>
@@ -2759,7 +2522,7 @@
     </w:p>
     <w:p>
       <w:pPr>
-        <w:pStyle w:val="Textoindependiente"/>
+        <w:pStyle w:val="BodyText"/>
         <w:autoSpaceDE/>
         <w:autoSpaceDN/>
         <w:adjustRightInd/>
@@ -2768,7 +2531,7 @@
     </w:p>
     <w:p>
       <w:pPr>
-        <w:pStyle w:val="Textoindependiente"/>
+        <w:pStyle w:val="BodyText"/>
         <w:numPr>
           <w:ilvl w:val="0"/>
           <w:numId w:val="1"/>
@@ -2781,7 +2544,7 @@
     </w:p>
     <w:p>
       <w:pPr>
-        <w:pStyle w:val="Textoindependiente"/>
+        <w:pStyle w:val="BodyText"/>
         <w:numPr>
           <w:ilvl w:val="0"/>
           <w:numId w:val="1"/>
@@ -2789,26 +2552,12 @@
         <w:spacing w:after="60"/>
       </w:pPr>
       <w:r>
-        <w:t>Detalle cuáles son los principales inconvenientes que se visualizan al analizar los resultados de la s</w:t>
-      </w:r>
-      <w:r>
-        <w:t>i</w:t>
-      </w:r>
-      <w:r>
-        <w:t>mulación. ¿En qué datos se basa para llegar a esa conclusión</w:t>
-      </w:r>
-      <w:proofErr w:type="gramStart"/>
-      <w:r>
-        <w:t>?.</w:t>
-      </w:r>
-      <w:proofErr w:type="gramEnd"/>
-      <w:r>
-        <w:t xml:space="preserve"> Explique qué factores pueden haber influido para que se produzcan los inconvenientes mencionados.</w:t>
-      </w:r>
-    </w:p>
-    <w:p>
-      <w:pPr>
-        <w:pStyle w:val="Textoindependiente"/>
+        <w:t>Detalle cuáles son los principales inconvenientes que se visualizan al analizar los resultados de la simulación. ¿En qué datos se basa para llegar a esa conclusión?. Explique qué factores pueden haber influido para que se produzcan los inconvenientes mencionados.</w:t>
+      </w:r>
+    </w:p>
+    <w:p>
+      <w:pPr>
+        <w:pStyle w:val="BodyText"/>
         <w:numPr>
           <w:ilvl w:val="0"/>
           <w:numId w:val="1"/>
@@ -2830,7 +2579,7 @@
     </w:p>
     <w:p>
       <w:pPr>
-        <w:pStyle w:val="Textoindependiente"/>
+        <w:pStyle w:val="BodyText"/>
         <w:numPr>
           <w:ilvl w:val="1"/>
           <w:numId w:val="1"/>
@@ -2843,7 +2592,7 @@
     </w:p>
     <w:p>
       <w:pPr>
-        <w:pStyle w:val="Textoindependiente"/>
+        <w:pStyle w:val="BodyText"/>
         <w:numPr>
           <w:ilvl w:val="1"/>
           <w:numId w:val="1"/>
@@ -2865,7 +2614,7 @@
     </w:p>
     <w:p>
       <w:pPr>
-        <w:pStyle w:val="Textoindependiente"/>
+        <w:pStyle w:val="BodyText"/>
         <w:numPr>
           <w:ilvl w:val="1"/>
           <w:numId w:val="1"/>
@@ -2887,7 +2636,7 @@
     </w:p>
     <w:p>
       <w:pPr>
-        <w:pStyle w:val="Textoindependiente"/>
+        <w:pStyle w:val="BodyText"/>
         <w:numPr>
           <w:ilvl w:val="1"/>
           <w:numId w:val="1"/>
@@ -2909,7 +2658,7 @@
     </w:p>
     <w:p>
       <w:pPr>
-        <w:pStyle w:val="Textoindependiente"/>
+        <w:pStyle w:val="BodyText"/>
         <w:numPr>
           <w:ilvl w:val="0"/>
           <w:numId w:val="1"/>
@@ -2917,13 +2666,7 @@
         <w:spacing w:after="60"/>
       </w:pPr>
       <w:r>
-        <w:t>De las 5 alternativas planteadas, y dados los resultados, determine cuál es la más conv</w:t>
-      </w:r>
-      <w:r>
-        <w:t>e</w:t>
-      </w:r>
-      <w:r>
-        <w:t>niente. Ex</w:t>
+        <w:t>De las 5 alternativas planteadas, y dados los resultados, determine cuál es la más conveniente. Ex</w:t>
       </w:r>
       <w:r>
         <w:t>plique por qué tomó esa decisión.</w:t>
@@ -2931,7 +2674,7 @@
     </w:p>
     <w:p>
       <w:pPr>
-        <w:pStyle w:val="Sinespaciado"/>
+        <w:pStyle w:val="NoSpacing"/>
         <w:rPr>
           <w:rFonts w:ascii="Arial" w:hAnsi="Arial" w:cs="Arial"/>
           <w:sz w:val="32"/>
@@ -2952,7 +2695,7 @@
     </w:p>
     <w:p>
       <w:pPr>
-        <w:pStyle w:val="Sinespaciado"/>
+        <w:pStyle w:val="NoSpacing"/>
         <w:rPr>
           <w:rFonts w:ascii="Arial" w:hAnsi="Arial" w:cs="Arial"/>
           <w:sz w:val="32"/>
@@ -2982,7 +2725,7 @@
     </w:p>
     <w:p>
       <w:pPr>
-        <w:pStyle w:val="Sinespaciado"/>
+        <w:pStyle w:val="NoSpacing"/>
         <w:rPr>
           <w:rFonts w:ascii="Arial" w:hAnsi="Arial" w:cs="Arial"/>
           <w:sz w:val="32"/>
@@ -3003,7 +2746,7 @@
     </w:p>
     <w:p>
       <w:pPr>
-        <w:pStyle w:val="Sinespaciado"/>
+        <w:pStyle w:val="NoSpacing"/>
         <w:rPr>
           <w:rFonts w:ascii="Arial" w:hAnsi="Arial" w:cs="Arial"/>
           <w:sz w:val="32"/>
@@ -3033,7 +2776,7 @@
     </w:p>
     <w:p>
       <w:pPr>
-        <w:pStyle w:val="Sinespaciado"/>
+        <w:pStyle w:val="NoSpacing"/>
         <w:rPr>
           <w:rFonts w:ascii="Arial" w:hAnsi="Arial" w:cs="Arial"/>
           <w:sz w:val="32"/>
@@ -3063,7 +2806,7 @@
 </file>
 
 <file path=word/endnotes.xml><?xml version="1.0" encoding="utf-8"?>
-<w:endnotes xmlns:wpc="http://schemas.microsoft.com/office/word/2010/wordprocessingCanvas" xmlns:mc="http://schemas.openxmlformats.org/markup-compatibility/2006" xmlns:o="urn:schemas-microsoft-com:office:office" xmlns:r="http://schemas.openxmlformats.org/officeDocument/2006/relationships" xmlns:m="http://schemas.openxmlformats.org/officeDocument/2006/math" xmlns:v="urn:schemas-microsoft-com:vml" xmlns:wp14="http://schemas.microsoft.com/office/word/2010/wordprocessingDrawing" xmlns:wp="http://schemas.openxmlformats.org/drawingml/2006/wordprocessingDrawing" xmlns:w10="urn:schemas-microsoft-com:office:word" xmlns:w="http://schemas.openxmlformats.org/wordprocessingml/2006/main" xmlns:w14="http://schemas.microsoft.com/office/word/2010/wordml" xmlns:wpg="http://schemas.microsoft.com/office/word/2010/wordprocessingGroup" xmlns:wpi="http://schemas.microsoft.com/office/word/2010/wordprocessingInk" xmlns:wne="http://schemas.microsoft.com/office/word/2006/wordml" xmlns:wps="http://schemas.microsoft.com/office/word/2010/wordprocessingShape" mc:Ignorable="w14 wp14">
+<w:endnotes xmlns:wpc="http://schemas.microsoft.com/office/word/2010/wordprocessingCanvas" xmlns:mc="http://schemas.openxmlformats.org/markup-compatibility/2006" xmlns:o="urn:schemas-microsoft-com:office:office" xmlns:r="http://schemas.openxmlformats.org/officeDocument/2006/relationships" xmlns:m="http://schemas.openxmlformats.org/officeDocument/2006/math" xmlns:v="urn:schemas-microsoft-com:vml" xmlns:wp14="http://schemas.microsoft.com/office/word/2010/wordprocessingDrawing" xmlns:wp="http://schemas.openxmlformats.org/drawingml/2006/wordprocessingDrawing" xmlns:w10="urn:schemas-microsoft-com:office:word" xmlns:w="http://schemas.openxmlformats.org/wordprocessingml/2006/main" xmlns:w14="http://schemas.microsoft.com/office/word/2010/wordml" xmlns:w15="http://schemas.microsoft.com/office/word/2012/wordml" xmlns:wpg="http://schemas.microsoft.com/office/word/2010/wordprocessingGroup" xmlns:wpi="http://schemas.microsoft.com/office/word/2010/wordprocessingInk" xmlns:wne="http://schemas.microsoft.com/office/word/2006/wordml" xmlns:wps="http://schemas.microsoft.com/office/word/2010/wordprocessingShape" mc:Ignorable="w14 w15 wp14">
   <w:endnote w:type="separator" w:id="-1">
     <w:p>
       <w:pPr>
@@ -3088,7 +2831,7 @@
 </file>
 
 <file path=word/footnotes.xml><?xml version="1.0" encoding="utf-8"?>
-<w:footnotes xmlns:wpc="http://schemas.microsoft.com/office/word/2010/wordprocessingCanvas" xmlns:mc="http://schemas.openxmlformats.org/markup-compatibility/2006" xmlns:o="urn:schemas-microsoft-com:office:office" xmlns:r="http://schemas.openxmlformats.org/officeDocument/2006/relationships" xmlns:m="http://schemas.openxmlformats.org/officeDocument/2006/math" xmlns:v="urn:schemas-microsoft-com:vml" xmlns:wp14="http://schemas.microsoft.com/office/word/2010/wordprocessingDrawing" xmlns:wp="http://schemas.openxmlformats.org/drawingml/2006/wordprocessingDrawing" xmlns:w10="urn:schemas-microsoft-com:office:word" xmlns:w="http://schemas.openxmlformats.org/wordprocessingml/2006/main" xmlns:w14="http://schemas.microsoft.com/office/word/2010/wordml" xmlns:wpg="http://schemas.microsoft.com/office/word/2010/wordprocessingGroup" xmlns:wpi="http://schemas.microsoft.com/office/word/2010/wordprocessingInk" xmlns:wne="http://schemas.microsoft.com/office/word/2006/wordml" xmlns:wps="http://schemas.microsoft.com/office/word/2010/wordprocessingShape" mc:Ignorable="w14 wp14">
+<w:footnotes xmlns:wpc="http://schemas.microsoft.com/office/word/2010/wordprocessingCanvas" xmlns:mc="http://schemas.openxmlformats.org/markup-compatibility/2006" xmlns:o="urn:schemas-microsoft-com:office:office" xmlns:r="http://schemas.openxmlformats.org/officeDocument/2006/relationships" xmlns:m="http://schemas.openxmlformats.org/officeDocument/2006/math" xmlns:v="urn:schemas-microsoft-com:vml" xmlns:wp14="http://schemas.microsoft.com/office/word/2010/wordprocessingDrawing" xmlns:wp="http://schemas.openxmlformats.org/drawingml/2006/wordprocessingDrawing" xmlns:w10="urn:schemas-microsoft-com:office:word" xmlns:w="http://schemas.openxmlformats.org/wordprocessingml/2006/main" xmlns:w14="http://schemas.microsoft.com/office/word/2010/wordml" xmlns:w15="http://schemas.microsoft.com/office/word/2012/wordml" xmlns:wpg="http://schemas.microsoft.com/office/word/2010/wordprocessingGroup" xmlns:wpi="http://schemas.microsoft.com/office/word/2010/wordprocessingInk" xmlns:wne="http://schemas.microsoft.com/office/word/2006/wordml" xmlns:wps="http://schemas.microsoft.com/office/word/2010/wordprocessingShape" mc:Ignorable="w14 w15 wp14">
   <w:footnote w:type="separator" w:id="-1">
     <w:p>
       <w:pPr>
@@ -3113,7 +2856,7 @@
 </file>
 
 <file path=word/numbering.xml><?xml version="1.0" encoding="utf-8"?>
-<w:numbering xmlns:wpc="http://schemas.microsoft.com/office/word/2010/wordprocessingCanvas" xmlns:mc="http://schemas.openxmlformats.org/markup-compatibility/2006" xmlns:o="urn:schemas-microsoft-com:office:office" xmlns:r="http://schemas.openxmlformats.org/officeDocument/2006/relationships" xmlns:m="http://schemas.openxmlformats.org/officeDocument/2006/math" xmlns:v="urn:schemas-microsoft-com:vml" xmlns:wp14="http://schemas.microsoft.com/office/word/2010/wordprocessingDrawing" xmlns:wp="http://schemas.openxmlformats.org/drawingml/2006/wordprocessingDrawing" xmlns:w10="urn:schemas-microsoft-com:office:word" xmlns:w="http://schemas.openxmlformats.org/wordprocessingml/2006/main" xmlns:w14="http://schemas.microsoft.com/office/word/2010/wordml" xmlns:wpg="http://schemas.microsoft.com/office/word/2010/wordprocessingGroup" xmlns:wpi="http://schemas.microsoft.com/office/word/2010/wordprocessingInk" xmlns:wne="http://schemas.microsoft.com/office/word/2006/wordml" xmlns:wps="http://schemas.microsoft.com/office/word/2010/wordprocessingShape" mc:Ignorable="w14 wp14">
+<w:numbering xmlns:wpc="http://schemas.microsoft.com/office/word/2010/wordprocessingCanvas" xmlns:mc="http://schemas.openxmlformats.org/markup-compatibility/2006" xmlns:o="urn:schemas-microsoft-com:office:office" xmlns:r="http://schemas.openxmlformats.org/officeDocument/2006/relationships" xmlns:m="http://schemas.openxmlformats.org/officeDocument/2006/math" xmlns:v="urn:schemas-microsoft-com:vml" xmlns:wp14="http://schemas.microsoft.com/office/word/2010/wordprocessingDrawing" xmlns:wp="http://schemas.openxmlformats.org/drawingml/2006/wordprocessingDrawing" xmlns:w10="urn:schemas-microsoft-com:office:word" xmlns:w="http://schemas.openxmlformats.org/wordprocessingml/2006/main" xmlns:w14="http://schemas.microsoft.com/office/word/2010/wordml" xmlns:w15="http://schemas.microsoft.com/office/word/2012/wordml" xmlns:wpg="http://schemas.microsoft.com/office/word/2010/wordprocessingGroup" xmlns:wpi="http://schemas.microsoft.com/office/word/2010/wordprocessingInk" xmlns:wne="http://schemas.microsoft.com/office/word/2006/wordml" xmlns:wps="http://schemas.microsoft.com/office/word/2010/wordprocessingShape" mc:Ignorable="w14 w15 wp14">
   <w:abstractNum w:abstractNumId="0">
     <w:nsid w:val="206037C7"/>
     <w:multiLevelType w:val="multilevel"/>
@@ -3234,7 +2977,7 @@
 </file>
 
 <file path=word/styles.xml><?xml version="1.0" encoding="utf-8"?>
-<w:styles xmlns:mc="http://schemas.openxmlformats.org/markup-compatibility/2006" xmlns:r="http://schemas.openxmlformats.org/officeDocument/2006/relationships" xmlns:w="http://schemas.openxmlformats.org/wordprocessingml/2006/main" xmlns:w14="http://schemas.microsoft.com/office/word/2010/wordml" mc:Ignorable="w14">
+<w:styles xmlns:mc="http://schemas.openxmlformats.org/markup-compatibility/2006" xmlns:r="http://schemas.openxmlformats.org/officeDocument/2006/relationships" xmlns:w="http://schemas.openxmlformats.org/wordprocessingml/2006/main" xmlns:w14="http://schemas.microsoft.com/office/word/2010/wordml" xmlns:w15="http://schemas.microsoft.com/office/word/2012/wordml" mc:Ignorable="w14 w15">
   <w:docDefaults>
     <w:rPrDefault>
       <w:rPr>
@@ -3250,154 +2993,387 @@
       </w:pPr>
     </w:pPrDefault>
   </w:docDefaults>
-  <w:latentStyles w:defLockedState="0" w:defUIPriority="99" w:defSemiHidden="1" w:defUnhideWhenUsed="1" w:defQFormat="0" w:count="267">
-    <w:lsdException w:name="Normal" w:semiHidden="0" w:uiPriority="0" w:unhideWhenUsed="0" w:qFormat="1"/>
-    <w:lsdException w:name="heading 1" w:semiHidden="0" w:uiPriority="9" w:unhideWhenUsed="0" w:qFormat="1"/>
-    <w:lsdException w:name="heading 2" w:uiPriority="9" w:qFormat="1"/>
-    <w:lsdException w:name="heading 3" w:uiPriority="9" w:qFormat="1"/>
-    <w:lsdException w:name="heading 4" w:uiPriority="9" w:qFormat="1"/>
-    <w:lsdException w:name="heading 5" w:uiPriority="9" w:qFormat="1"/>
-    <w:lsdException w:name="heading 6" w:uiPriority="9" w:qFormat="1"/>
-    <w:lsdException w:name="heading 7" w:uiPriority="9" w:qFormat="1"/>
-    <w:lsdException w:name="heading 8" w:uiPriority="9" w:qFormat="1"/>
-    <w:lsdException w:name="heading 9" w:uiPriority="9" w:qFormat="1"/>
-    <w:lsdException w:name="toc 1" w:uiPriority="39"/>
-    <w:lsdException w:name="toc 2" w:uiPriority="39"/>
-    <w:lsdException w:name="toc 3" w:uiPriority="39"/>
-    <w:lsdException w:name="toc 4" w:uiPriority="39"/>
-    <w:lsdException w:name="toc 5" w:uiPriority="39"/>
-    <w:lsdException w:name="toc 6" w:uiPriority="39"/>
-    <w:lsdException w:name="toc 7" w:uiPriority="39"/>
-    <w:lsdException w:name="toc 8" w:uiPriority="39"/>
-    <w:lsdException w:name="toc 9" w:uiPriority="39"/>
-    <w:lsdException w:name="caption" w:uiPriority="35" w:qFormat="1"/>
-    <w:lsdException w:name="Title" w:semiHidden="0" w:uiPriority="10" w:unhideWhenUsed="0" w:qFormat="1"/>
-    <w:lsdException w:name="Default Paragraph Font" w:uiPriority="1"/>
-    <w:lsdException w:name="Body Text" w:uiPriority="0"/>
-    <w:lsdException w:name="Subtitle" w:semiHidden="0" w:uiPriority="11" w:unhideWhenUsed="0" w:qFormat="1"/>
-    <w:lsdException w:name="Strong" w:semiHidden="0" w:uiPriority="22" w:unhideWhenUsed="0" w:qFormat="1"/>
-    <w:lsdException w:name="Emphasis" w:semiHidden="0" w:uiPriority="20" w:unhideWhenUsed="0" w:qFormat="1"/>
-    <w:lsdException w:name="Table Grid" w:semiHidden="0" w:uiPriority="59" w:unhideWhenUsed="0"/>
-    <w:lsdException w:name="Placeholder Text" w:unhideWhenUsed="0"/>
-    <w:lsdException w:name="No Spacing" w:semiHidden="0" w:uiPriority="1" w:unhideWhenUsed="0" w:qFormat="1"/>
-    <w:lsdException w:name="Light Shading" w:semiHidden="0" w:uiPriority="60" w:unhideWhenUsed="0"/>
-    <w:lsdException w:name="Light List" w:semiHidden="0" w:uiPriority="61" w:unhideWhenUsed="0"/>
-    <w:lsdException w:name="Light Grid" w:semiHidden="0" w:uiPriority="62" w:unhideWhenUsed="0"/>
-    <w:lsdException w:name="Medium Shading 1" w:semiHidden="0" w:uiPriority="63" w:unhideWhenUsed="0"/>
-    <w:lsdException w:name="Medium Shading 2" w:semiHidden="0" w:uiPriority="64" w:unhideWhenUsed="0"/>
-    <w:lsdException w:name="Medium List 1" w:semiHidden="0" w:uiPriority="65" w:unhideWhenUsed="0"/>
-    <w:lsdException w:name="Medium List 2" w:semiHidden="0" w:uiPriority="66" w:unhideWhenUsed="0"/>
-    <w:lsdException w:name="Medium Grid 1" w:semiHidden="0" w:uiPriority="67" w:unhideWhenUsed="0"/>
-    <w:lsdException w:name="Medium Grid 2" w:semiHidden="0" w:uiPriority="68" w:unhideWhenUsed="0"/>
-    <w:lsdException w:name="Medium Grid 3" w:semiHidden="0" w:uiPriority="69" w:unhideWhenUsed="0"/>
-    <w:lsdException w:name="Dark List" w:semiHidden="0" w:uiPriority="70" w:unhideWhenUsed="0"/>
-    <w:lsdException w:name="Colorful Shading" w:semiHidden="0" w:uiPriority="71" w:unhideWhenUsed="0"/>
-    <w:lsdException w:name="Colorful List" w:semiHidden="0" w:uiPriority="72" w:unhideWhenUsed="0"/>
-    <w:lsdException w:name="Colorful Grid" w:semiHidden="0" w:uiPriority="73" w:unhideWhenUsed="0"/>
-    <w:lsdException w:name="Light Shading Accent 1" w:semiHidden="0" w:uiPriority="60" w:unhideWhenUsed="0"/>
-    <w:lsdException w:name="Light List Accent 1" w:semiHidden="0" w:uiPriority="61" w:unhideWhenUsed="0"/>
-    <w:lsdException w:name="Light Grid Accent 1" w:semiHidden="0" w:uiPriority="62" w:unhideWhenUsed="0"/>
-    <w:lsdException w:name="Medium Shading 1 Accent 1" w:semiHidden="0" w:uiPriority="63" w:unhideWhenUsed="0"/>
-    <w:lsdException w:name="Medium Shading 2 Accent 1" w:semiHidden="0" w:uiPriority="64" w:unhideWhenUsed="0"/>
-    <w:lsdException w:name="Medium List 1 Accent 1" w:semiHidden="0" w:uiPriority="65" w:unhideWhenUsed="0"/>
-    <w:lsdException w:name="Revision" w:unhideWhenUsed="0"/>
-    <w:lsdException w:name="List Paragraph" w:semiHidden="0" w:uiPriority="34" w:unhideWhenUsed="0" w:qFormat="1"/>
-    <w:lsdException w:name="Quote" w:semiHidden="0" w:uiPriority="29" w:unhideWhenUsed="0" w:qFormat="1"/>
-    <w:lsdException w:name="Intense Quote" w:semiHidden="0" w:uiPriority="30" w:unhideWhenUsed="0" w:qFormat="1"/>
-    <w:lsdException w:name="Medium List 2 Accent 1" w:semiHidden="0" w:uiPriority="66" w:unhideWhenUsed="0"/>
-    <w:lsdException w:name="Medium Grid 1 Accent 1" w:semiHidden="0" w:uiPriority="67" w:unhideWhenUsed="0"/>
-    <w:lsdException w:name="Medium Grid 2 Accent 1" w:semiHidden="0" w:uiPriority="68" w:unhideWhenUsed="0"/>
-    <w:lsdException w:name="Medium Grid 3 Accent 1" w:semiHidden="0" w:uiPriority="69" w:unhideWhenUsed="0"/>
-    <w:lsdException w:name="Dark List Accent 1" w:semiHidden="0" w:uiPriority="70" w:unhideWhenUsed="0"/>
-    <w:lsdException w:name="Colorful Shading Accent 1" w:semiHidden="0" w:uiPriority="71" w:unhideWhenUsed="0"/>
-    <w:lsdException w:name="Colorful List Accent 1" w:semiHidden="0" w:uiPriority="72" w:unhideWhenUsed="0"/>
-    <w:lsdException w:name="Colorful Grid Accent 1" w:semiHidden="0" w:uiPriority="73" w:unhideWhenUsed="0"/>
-    <w:lsdException w:name="Light Shading Accent 2" w:semiHidden="0" w:uiPriority="60" w:unhideWhenUsed="0"/>
-    <w:lsdException w:name="Light List Accent 2" w:semiHidden="0" w:uiPriority="61" w:unhideWhenUsed="0"/>
-    <w:lsdException w:name="Light Grid Accent 2" w:semiHidden="0" w:uiPriority="62" w:unhideWhenUsed="0"/>
-    <w:lsdException w:name="Medium Shading 1 Accent 2" w:semiHidden="0" w:uiPriority="63" w:unhideWhenUsed="0"/>
-    <w:lsdException w:name="Medium Shading 2 Accent 2" w:semiHidden="0" w:uiPriority="64" w:unhideWhenUsed="0"/>
-    <w:lsdException w:name="Medium List 1 Accent 2" w:semiHidden="0" w:uiPriority="65" w:unhideWhenUsed="0"/>
-    <w:lsdException w:name="Medium List 2 Accent 2" w:semiHidden="0" w:uiPriority="66" w:unhideWhenUsed="0"/>
-    <w:lsdException w:name="Medium Grid 1 Accent 2" w:semiHidden="0" w:uiPriority="67" w:unhideWhenUsed="0"/>
-    <w:lsdException w:name="Medium Grid 2 Accent 2" w:semiHidden="0" w:uiPriority="68" w:unhideWhenUsed="0"/>
-    <w:lsdException w:name="Medium Grid 3 Accent 2" w:semiHidden="0" w:uiPriority="69" w:unhideWhenUsed="0"/>
-    <w:lsdException w:name="Dark List Accent 2" w:semiHidden="0" w:uiPriority="70" w:unhideWhenUsed="0"/>
-    <w:lsdException w:name="Colorful Shading Accent 2" w:semiHidden="0" w:uiPriority="71" w:unhideWhenUsed="0"/>
-    <w:lsdException w:name="Colorful List Accent 2" w:semiHidden="0" w:uiPriority="72" w:unhideWhenUsed="0"/>
-    <w:lsdException w:name="Colorful Grid Accent 2" w:semiHidden="0" w:uiPriority="73" w:unhideWhenUsed="0"/>
-    <w:lsdException w:name="Light Shading Accent 3" w:semiHidden="0" w:uiPriority="60" w:unhideWhenUsed="0"/>
-    <w:lsdException w:name="Light List Accent 3" w:semiHidden="0" w:uiPriority="61" w:unhideWhenUsed="0"/>
-    <w:lsdException w:name="Light Grid Accent 3" w:semiHidden="0" w:uiPriority="62" w:unhideWhenUsed="0"/>
-    <w:lsdException w:name="Medium Shading 1 Accent 3" w:semiHidden="0" w:uiPriority="63" w:unhideWhenUsed="0"/>
-    <w:lsdException w:name="Medium Shading 2 Accent 3" w:semiHidden="0" w:uiPriority="64" w:unhideWhenUsed="0"/>
-    <w:lsdException w:name="Medium List 1 Accent 3" w:semiHidden="0" w:uiPriority="65" w:unhideWhenUsed="0"/>
-    <w:lsdException w:name="Medium List 2 Accent 3" w:semiHidden="0" w:uiPriority="66" w:unhideWhenUsed="0"/>
-    <w:lsdException w:name="Medium Grid 1 Accent 3" w:semiHidden="0" w:uiPriority="67" w:unhideWhenUsed="0"/>
-    <w:lsdException w:name="Medium Grid 2 Accent 3" w:semiHidden="0" w:uiPriority="68" w:unhideWhenUsed="0"/>
-    <w:lsdException w:name="Medium Grid 3 Accent 3" w:semiHidden="0" w:uiPriority="69" w:unhideWhenUsed="0"/>
-    <w:lsdException w:name="Dark List Accent 3" w:semiHidden="0" w:uiPriority="70" w:unhideWhenUsed="0"/>
-    <w:lsdException w:name="Colorful Shading Accent 3" w:semiHidden="0" w:uiPriority="71" w:unhideWhenUsed="0"/>
-    <w:lsdException w:name="Colorful List Accent 3" w:semiHidden="0" w:uiPriority="72" w:unhideWhenUsed="0"/>
-    <w:lsdException w:name="Colorful Grid Accent 3" w:semiHidden="0" w:uiPriority="73" w:unhideWhenUsed="0"/>
-    <w:lsdException w:name="Light Shading Accent 4" w:semiHidden="0" w:uiPriority="60" w:unhideWhenUsed="0"/>
-    <w:lsdException w:name="Light List Accent 4" w:semiHidden="0" w:uiPriority="61" w:unhideWhenUsed="0"/>
-    <w:lsdException w:name="Light Grid Accent 4" w:semiHidden="0" w:uiPriority="62" w:unhideWhenUsed="0"/>
-    <w:lsdException w:name="Medium Shading 1 Accent 4" w:semiHidden="0" w:uiPriority="63" w:unhideWhenUsed="0"/>
-    <w:lsdException w:name="Medium Shading 2 Accent 4" w:semiHidden="0" w:uiPriority="64" w:unhideWhenUsed="0"/>
-    <w:lsdException w:name="Medium List 1 Accent 4" w:semiHidden="0" w:uiPriority="65" w:unhideWhenUsed="0"/>
-    <w:lsdException w:name="Medium List 2 Accent 4" w:semiHidden="0" w:uiPriority="66" w:unhideWhenUsed="0"/>
-    <w:lsdException w:name="Medium Grid 1 Accent 4" w:semiHidden="0" w:uiPriority="67" w:unhideWhenUsed="0"/>
-    <w:lsdException w:name="Medium Grid 2 Accent 4" w:semiHidden="0" w:uiPriority="68" w:unhideWhenUsed="0"/>
-    <w:lsdException w:name="Medium Grid 3 Accent 4" w:semiHidden="0" w:uiPriority="69" w:unhideWhenUsed="0"/>
-    <w:lsdException w:name="Dark List Accent 4" w:semiHidden="0" w:uiPriority="70" w:unhideWhenUsed="0"/>
-    <w:lsdException w:name="Colorful Shading Accent 4" w:semiHidden="0" w:uiPriority="71" w:unhideWhenUsed="0"/>
-    <w:lsdException w:name="Colorful List Accent 4" w:semiHidden="0" w:uiPriority="72" w:unhideWhenUsed="0"/>
-    <w:lsdException w:name="Colorful Grid Accent 4" w:semiHidden="0" w:uiPriority="73" w:unhideWhenUsed="0"/>
-    <w:lsdException w:name="Light Shading Accent 5" w:semiHidden="0" w:uiPriority="60" w:unhideWhenUsed="0"/>
-    <w:lsdException w:name="Light List Accent 5" w:semiHidden="0" w:uiPriority="61" w:unhideWhenUsed="0"/>
-    <w:lsdException w:name="Light Grid Accent 5" w:semiHidden="0" w:uiPriority="62" w:unhideWhenUsed="0"/>
-    <w:lsdException w:name="Medium Shading 1 Accent 5" w:semiHidden="0" w:uiPriority="63" w:unhideWhenUsed="0"/>
-    <w:lsdException w:name="Medium Shading 2 Accent 5" w:semiHidden="0" w:uiPriority="64" w:unhideWhenUsed="0"/>
-    <w:lsdException w:name="Medium List 1 Accent 5" w:semiHidden="0" w:uiPriority="65" w:unhideWhenUsed="0"/>
-    <w:lsdException w:name="Medium List 2 Accent 5" w:semiHidden="0" w:uiPriority="66" w:unhideWhenUsed="0"/>
-    <w:lsdException w:name="Medium Grid 1 Accent 5" w:semiHidden="0" w:uiPriority="67" w:unhideWhenUsed="0"/>
-    <w:lsdException w:name="Medium Grid 2 Accent 5" w:semiHidden="0" w:uiPriority="68" w:unhideWhenUsed="0"/>
-    <w:lsdException w:name="Medium Grid 3 Accent 5" w:semiHidden="0" w:uiPriority="69" w:unhideWhenUsed="0"/>
-    <w:lsdException w:name="Dark List Accent 5" w:semiHidden="0" w:uiPriority="70" w:unhideWhenUsed="0"/>
-    <w:lsdException w:name="Colorful Shading Accent 5" w:semiHidden="0" w:uiPriority="71" w:unhideWhenUsed="0"/>
-    <w:lsdException w:name="Colorful List Accent 5" w:semiHidden="0" w:uiPriority="72" w:unhideWhenUsed="0"/>
-    <w:lsdException w:name="Colorful Grid Accent 5" w:semiHidden="0" w:uiPriority="73" w:unhideWhenUsed="0"/>
-    <w:lsdException w:name="Light Shading Accent 6" w:semiHidden="0" w:uiPriority="60" w:unhideWhenUsed="0"/>
-    <w:lsdException w:name="Light List Accent 6" w:semiHidden="0" w:uiPriority="61" w:unhideWhenUsed="0"/>
-    <w:lsdException w:name="Light Grid Accent 6" w:semiHidden="0" w:uiPriority="62" w:unhideWhenUsed="0"/>
-    <w:lsdException w:name="Medium Shading 1 Accent 6" w:semiHidden="0" w:uiPriority="63" w:unhideWhenUsed="0"/>
-    <w:lsdException w:name="Medium Shading 2 Accent 6" w:semiHidden="0" w:uiPriority="64" w:unhideWhenUsed="0"/>
-    <w:lsdException w:name="Medium List 1 Accent 6" w:semiHidden="0" w:uiPriority="65" w:unhideWhenUsed="0"/>
-    <w:lsdException w:name="Medium List 2 Accent 6" w:semiHidden="0" w:uiPriority="66" w:unhideWhenUsed="0"/>
-    <w:lsdException w:name="Medium Grid 1 Accent 6" w:semiHidden="0" w:uiPriority="67" w:unhideWhenUsed="0"/>
-    <w:lsdException w:name="Medium Grid 2 Accent 6" w:semiHidden="0" w:uiPriority="68" w:unhideWhenUsed="0"/>
-    <w:lsdException w:name="Medium Grid 3 Accent 6" w:semiHidden="0" w:uiPriority="69" w:unhideWhenUsed="0"/>
-    <w:lsdException w:name="Dark List Accent 6" w:semiHidden="0" w:uiPriority="70" w:unhideWhenUsed="0"/>
-    <w:lsdException w:name="Colorful Shading Accent 6" w:semiHidden="0" w:uiPriority="71" w:unhideWhenUsed="0"/>
-    <w:lsdException w:name="Colorful List Accent 6" w:semiHidden="0" w:uiPriority="72" w:unhideWhenUsed="0"/>
-    <w:lsdException w:name="Colorful Grid Accent 6" w:semiHidden="0" w:uiPriority="73" w:unhideWhenUsed="0"/>
-    <w:lsdException w:name="Subtle Emphasis" w:semiHidden="0" w:uiPriority="19" w:unhideWhenUsed="0" w:qFormat="1"/>
-    <w:lsdException w:name="Intense Emphasis" w:semiHidden="0" w:uiPriority="21" w:unhideWhenUsed="0" w:qFormat="1"/>
-    <w:lsdException w:name="Subtle Reference" w:semiHidden="0" w:uiPriority="31" w:unhideWhenUsed="0" w:qFormat="1"/>
-    <w:lsdException w:name="Intense Reference" w:semiHidden="0" w:uiPriority="32" w:unhideWhenUsed="0" w:qFormat="1"/>
-    <w:lsdException w:name="Book Title" w:semiHidden="0" w:uiPriority="33" w:unhideWhenUsed="0" w:qFormat="1"/>
-    <w:lsdException w:name="Bibliography" w:uiPriority="37"/>
-    <w:lsdException w:name="TOC Heading" w:uiPriority="39" w:qFormat="1"/>
+  <w:latentStyles w:defLockedState="0" w:defUIPriority="99" w:defSemiHidden="0" w:defUnhideWhenUsed="0" w:defQFormat="0" w:count="371">
+    <w:lsdException w:name="Normal" w:uiPriority="0" w:qFormat="1"/>
+    <w:lsdException w:name="heading 1" w:uiPriority="9" w:qFormat="1"/>
+    <w:lsdException w:name="heading 2" w:semiHidden="1" w:uiPriority="9" w:unhideWhenUsed="1" w:qFormat="1"/>
+    <w:lsdException w:name="heading 3" w:semiHidden="1" w:uiPriority="9" w:unhideWhenUsed="1" w:qFormat="1"/>
+    <w:lsdException w:name="heading 4" w:semiHidden="1" w:uiPriority="9" w:unhideWhenUsed="1" w:qFormat="1"/>
+    <w:lsdException w:name="heading 5" w:semiHidden="1" w:uiPriority="9" w:unhideWhenUsed="1" w:qFormat="1"/>
+    <w:lsdException w:name="heading 6" w:semiHidden="1" w:uiPriority="9" w:unhideWhenUsed="1" w:qFormat="1"/>
+    <w:lsdException w:name="heading 7" w:semiHidden="1" w:uiPriority="9" w:unhideWhenUsed="1" w:qFormat="1"/>
+    <w:lsdException w:name="heading 8" w:semiHidden="1" w:uiPriority="9" w:unhideWhenUsed="1" w:qFormat="1"/>
+    <w:lsdException w:name="heading 9" w:semiHidden="1" w:uiPriority="9" w:unhideWhenUsed="1" w:qFormat="1"/>
+    <w:lsdException w:name="index 1" w:semiHidden="1" w:unhideWhenUsed="1"/>
+    <w:lsdException w:name="index 2" w:semiHidden="1" w:unhideWhenUsed="1"/>
+    <w:lsdException w:name="index 3" w:semiHidden="1" w:unhideWhenUsed="1"/>
+    <w:lsdException w:name="index 4" w:semiHidden="1" w:unhideWhenUsed="1"/>
+    <w:lsdException w:name="index 5" w:semiHidden="1" w:unhideWhenUsed="1"/>
+    <w:lsdException w:name="index 6" w:semiHidden="1" w:unhideWhenUsed="1"/>
+    <w:lsdException w:name="index 7" w:semiHidden="1" w:unhideWhenUsed="1"/>
+    <w:lsdException w:name="index 8" w:semiHidden="1" w:unhideWhenUsed="1"/>
+    <w:lsdException w:name="index 9" w:semiHidden="1" w:unhideWhenUsed="1"/>
+    <w:lsdException w:name="toc 1" w:semiHidden="1" w:uiPriority="39" w:unhideWhenUsed="1"/>
+    <w:lsdException w:name="toc 2" w:semiHidden="1" w:uiPriority="39" w:unhideWhenUsed="1"/>
+    <w:lsdException w:name="toc 3" w:semiHidden="1" w:uiPriority="39" w:unhideWhenUsed="1"/>
+    <w:lsdException w:name="toc 4" w:semiHidden="1" w:uiPriority="39" w:unhideWhenUsed="1"/>
+    <w:lsdException w:name="toc 5" w:semiHidden="1" w:uiPriority="39" w:unhideWhenUsed="1"/>
+    <w:lsdException w:name="toc 6" w:semiHidden="1" w:uiPriority="39" w:unhideWhenUsed="1"/>
+    <w:lsdException w:name="toc 7" w:semiHidden="1" w:uiPriority="39" w:unhideWhenUsed="1"/>
+    <w:lsdException w:name="toc 8" w:semiHidden="1" w:uiPriority="39" w:unhideWhenUsed="1"/>
+    <w:lsdException w:name="toc 9" w:semiHidden="1" w:uiPriority="39" w:unhideWhenUsed="1"/>
+    <w:lsdException w:name="Normal Indent" w:semiHidden="1" w:unhideWhenUsed="1"/>
+    <w:lsdException w:name="footnote text" w:semiHidden="1" w:unhideWhenUsed="1"/>
+    <w:lsdException w:name="annotation text" w:semiHidden="1" w:unhideWhenUsed="1"/>
+    <w:lsdException w:name="header" w:semiHidden="1" w:unhideWhenUsed="1"/>
+    <w:lsdException w:name="footer" w:semiHidden="1" w:unhideWhenUsed="1"/>
+    <w:lsdException w:name="index heading" w:semiHidden="1" w:unhideWhenUsed="1"/>
+    <w:lsdException w:name="caption" w:semiHidden="1" w:uiPriority="35" w:unhideWhenUsed="1" w:qFormat="1"/>
+    <w:lsdException w:name="table of figures" w:semiHidden="1" w:unhideWhenUsed="1"/>
+    <w:lsdException w:name="envelope address" w:semiHidden="1" w:unhideWhenUsed="1"/>
+    <w:lsdException w:name="envelope return" w:semiHidden="1" w:unhideWhenUsed="1"/>
+    <w:lsdException w:name="footnote reference" w:semiHidden="1" w:unhideWhenUsed="1"/>
+    <w:lsdException w:name="annotation reference" w:semiHidden="1" w:unhideWhenUsed="1"/>
+    <w:lsdException w:name="line number" w:semiHidden="1" w:unhideWhenUsed="1"/>
+    <w:lsdException w:name="page number" w:semiHidden="1" w:unhideWhenUsed="1"/>
+    <w:lsdException w:name="endnote reference" w:semiHidden="1" w:unhideWhenUsed="1"/>
+    <w:lsdException w:name="endnote text" w:semiHidden="1" w:unhideWhenUsed="1"/>
+    <w:lsdException w:name="table of authorities" w:semiHidden="1" w:unhideWhenUsed="1"/>
+    <w:lsdException w:name="macro" w:semiHidden="1" w:unhideWhenUsed="1"/>
+    <w:lsdException w:name="toa heading" w:semiHidden="1" w:unhideWhenUsed="1"/>
+    <w:lsdException w:name="List" w:semiHidden="1" w:unhideWhenUsed="1"/>
+    <w:lsdException w:name="List Bullet" w:semiHidden="1" w:unhideWhenUsed="1"/>
+    <w:lsdException w:name="List Number" w:semiHidden="1" w:unhideWhenUsed="1"/>
+    <w:lsdException w:name="List 2" w:semiHidden="1" w:unhideWhenUsed="1"/>
+    <w:lsdException w:name="List 3" w:semiHidden="1" w:unhideWhenUsed="1"/>
+    <w:lsdException w:name="List 4" w:semiHidden="1" w:unhideWhenUsed="1"/>
+    <w:lsdException w:name="List 5" w:semiHidden="1" w:unhideWhenUsed="1"/>
+    <w:lsdException w:name="List Bullet 2" w:semiHidden="1" w:unhideWhenUsed="1"/>
+    <w:lsdException w:name="List Bullet 3" w:semiHidden="1" w:unhideWhenUsed="1"/>
+    <w:lsdException w:name="List Bullet 4" w:semiHidden="1" w:unhideWhenUsed="1"/>
+    <w:lsdException w:name="List Bullet 5" w:semiHidden="1" w:unhideWhenUsed="1"/>
+    <w:lsdException w:name="List Number 2" w:semiHidden="1" w:unhideWhenUsed="1"/>
+    <w:lsdException w:name="List Number 3" w:semiHidden="1" w:unhideWhenUsed="1"/>
+    <w:lsdException w:name="List Number 4" w:semiHidden="1" w:unhideWhenUsed="1"/>
+    <w:lsdException w:name="List Number 5" w:semiHidden="1" w:unhideWhenUsed="1"/>
+    <w:lsdException w:name="Title" w:uiPriority="10" w:qFormat="1"/>
+    <w:lsdException w:name="Closing" w:semiHidden="1" w:unhideWhenUsed="1"/>
+    <w:lsdException w:name="Signature" w:semiHidden="1" w:unhideWhenUsed="1"/>
+    <w:lsdException w:name="Default Paragraph Font" w:semiHidden="1" w:uiPriority="1" w:unhideWhenUsed="1"/>
+    <w:lsdException w:name="Body Text" w:semiHidden="1" w:uiPriority="0" w:unhideWhenUsed="1"/>
+    <w:lsdException w:name="Body Text Indent" w:semiHidden="1" w:unhideWhenUsed="1"/>
+    <w:lsdException w:name="List Continue" w:semiHidden="1" w:unhideWhenUsed="1"/>
+    <w:lsdException w:name="List Continue 2" w:semiHidden="1" w:unhideWhenUsed="1"/>
+    <w:lsdException w:name="List Continue 3" w:semiHidden="1" w:unhideWhenUsed="1"/>
+    <w:lsdException w:name="List Continue 4" w:semiHidden="1" w:unhideWhenUsed="1"/>
+    <w:lsdException w:name="List Continue 5" w:semiHidden="1" w:unhideWhenUsed="1"/>
+    <w:lsdException w:name="Message Header" w:semiHidden="1" w:unhideWhenUsed="1"/>
+    <w:lsdException w:name="Subtitle" w:uiPriority="11" w:qFormat="1"/>
+    <w:lsdException w:name="Salutation" w:semiHidden="1" w:unhideWhenUsed="1"/>
+    <w:lsdException w:name="Date" w:semiHidden="1" w:unhideWhenUsed="1"/>
+    <w:lsdException w:name="Body Text First Indent" w:semiHidden="1" w:unhideWhenUsed="1"/>
+    <w:lsdException w:name="Body Text First Indent 2" w:semiHidden="1" w:unhideWhenUsed="1"/>
+    <w:lsdException w:name="Note Heading" w:semiHidden="1" w:unhideWhenUsed="1"/>
+    <w:lsdException w:name="Body Text 2" w:semiHidden="1" w:unhideWhenUsed="1"/>
+    <w:lsdException w:name="Body Text 3" w:semiHidden="1" w:unhideWhenUsed="1"/>
+    <w:lsdException w:name="Body Text Indent 2" w:semiHidden="1" w:unhideWhenUsed="1"/>
+    <w:lsdException w:name="Body Text Indent 3" w:semiHidden="1" w:unhideWhenUsed="1"/>
+    <w:lsdException w:name="Block Text" w:semiHidden="1" w:unhideWhenUsed="1"/>
+    <w:lsdException w:name="Hyperlink" w:semiHidden="1" w:unhideWhenUsed="1"/>
+    <w:lsdException w:name="FollowedHyperlink" w:semiHidden="1" w:unhideWhenUsed="1"/>
+    <w:lsdException w:name="Strong" w:uiPriority="22" w:qFormat="1"/>
+    <w:lsdException w:name="Emphasis" w:uiPriority="20" w:qFormat="1"/>
+    <w:lsdException w:name="Document Map" w:semiHidden="1" w:unhideWhenUsed="1"/>
+    <w:lsdException w:name="Plain Text" w:semiHidden="1" w:unhideWhenUsed="1"/>
+    <w:lsdException w:name="E-mail Signature" w:semiHidden="1" w:unhideWhenUsed="1"/>
+    <w:lsdException w:name="HTML Top of Form" w:semiHidden="1" w:unhideWhenUsed="1"/>
+    <w:lsdException w:name="HTML Bottom of Form" w:semiHidden="1" w:unhideWhenUsed="1"/>
+    <w:lsdException w:name="Normal (Web)" w:semiHidden="1" w:unhideWhenUsed="1"/>
+    <w:lsdException w:name="HTML Acronym" w:semiHidden="1" w:unhideWhenUsed="1"/>
+    <w:lsdException w:name="HTML Address" w:semiHidden="1" w:unhideWhenUsed="1"/>
+    <w:lsdException w:name="HTML Cite" w:semiHidden="1" w:unhideWhenUsed="1"/>
+    <w:lsdException w:name="HTML Code" w:semiHidden="1" w:unhideWhenUsed="1"/>
+    <w:lsdException w:name="HTML Definition" w:semiHidden="1" w:unhideWhenUsed="1"/>
+    <w:lsdException w:name="HTML Keyboard" w:semiHidden="1" w:unhideWhenUsed="1"/>
+    <w:lsdException w:name="HTML Preformatted" w:semiHidden="1" w:unhideWhenUsed="1"/>
+    <w:lsdException w:name="HTML Sample" w:semiHidden="1" w:unhideWhenUsed="1"/>
+    <w:lsdException w:name="HTML Typewriter" w:semiHidden="1" w:unhideWhenUsed="1"/>
+    <w:lsdException w:name="HTML Variable" w:semiHidden="1" w:unhideWhenUsed="1"/>
+    <w:lsdException w:name="Normal Table" w:semiHidden="1" w:unhideWhenUsed="1"/>
+    <w:lsdException w:name="annotation subject" w:semiHidden="1" w:unhideWhenUsed="1"/>
+    <w:lsdException w:name="No List" w:semiHidden="1" w:unhideWhenUsed="1"/>
+    <w:lsdException w:name="Outline List 1" w:semiHidden="1" w:unhideWhenUsed="1"/>
+    <w:lsdException w:name="Outline List 2" w:semiHidden="1" w:unhideWhenUsed="1"/>
+    <w:lsdException w:name="Outline List 3" w:semiHidden="1" w:unhideWhenUsed="1"/>
+    <w:lsdException w:name="Table Simple 1" w:semiHidden="1" w:unhideWhenUsed="1"/>
+    <w:lsdException w:name="Table Simple 2" w:semiHidden="1" w:unhideWhenUsed="1"/>
+    <w:lsdException w:name="Table Simple 3" w:semiHidden="1" w:unhideWhenUsed="1"/>
+    <w:lsdException w:name="Table Classic 1" w:semiHidden="1" w:unhideWhenUsed="1"/>
+    <w:lsdException w:name="Table Classic 2" w:semiHidden="1" w:unhideWhenUsed="1"/>
+    <w:lsdException w:name="Table Classic 3" w:semiHidden="1" w:unhideWhenUsed="1"/>
+    <w:lsdException w:name="Table Classic 4" w:semiHidden="1" w:unhideWhenUsed="1"/>
+    <w:lsdException w:name="Table Colorful 1" w:semiHidden="1" w:unhideWhenUsed="1"/>
+    <w:lsdException w:name="Table Colorful 2" w:semiHidden="1" w:unhideWhenUsed="1"/>
+    <w:lsdException w:name="Table Colorful 3" w:semiHidden="1" w:unhideWhenUsed="1"/>
+    <w:lsdException w:name="Table Columns 1" w:semiHidden="1" w:unhideWhenUsed="1"/>
+    <w:lsdException w:name="Table Columns 2" w:semiHidden="1" w:unhideWhenUsed="1"/>
+    <w:lsdException w:name="Table Columns 3" w:semiHidden="1" w:unhideWhenUsed="1"/>
+    <w:lsdException w:name="Table Columns 4" w:semiHidden="1" w:unhideWhenUsed="1"/>
+    <w:lsdException w:name="Table Columns 5" w:semiHidden="1" w:unhideWhenUsed="1"/>
+    <w:lsdException w:name="Table Grid 1" w:semiHidden="1" w:unhideWhenUsed="1"/>
+    <w:lsdException w:name="Table Grid 2" w:semiHidden="1" w:unhideWhenUsed="1"/>
+    <w:lsdException w:name="Table Grid 3" w:semiHidden="1" w:unhideWhenUsed="1"/>
+    <w:lsdException w:name="Table Grid 4" w:semiHidden="1" w:unhideWhenUsed="1"/>
+    <w:lsdException w:name="Table Grid 5" w:semiHidden="1" w:unhideWhenUsed="1"/>
+    <w:lsdException w:name="Table Grid 6" w:semiHidden="1" w:unhideWhenUsed="1"/>
+    <w:lsdException w:name="Table Grid 7" w:semiHidden="1" w:unhideWhenUsed="1"/>
+    <w:lsdException w:name="Table Grid 8" w:semiHidden="1" w:unhideWhenUsed="1"/>
+    <w:lsdException w:name="Table List 1" w:semiHidden="1" w:unhideWhenUsed="1"/>
+    <w:lsdException w:name="Table List 2" w:semiHidden="1" w:unhideWhenUsed="1"/>
+    <w:lsdException w:name="Table List 3" w:semiHidden="1" w:unhideWhenUsed="1"/>
+    <w:lsdException w:name="Table List 4" w:semiHidden="1" w:unhideWhenUsed="1"/>
+    <w:lsdException w:name="Table List 5" w:semiHidden="1" w:unhideWhenUsed="1"/>
+    <w:lsdException w:name="Table List 6" w:semiHidden="1" w:unhideWhenUsed="1"/>
+    <w:lsdException w:name="Table List 7" w:semiHidden="1" w:unhideWhenUsed="1"/>
+    <w:lsdException w:name="Table List 8" w:semiHidden="1" w:unhideWhenUsed="1"/>
+    <w:lsdException w:name="Table 3D effects 1" w:semiHidden="1" w:unhideWhenUsed="1"/>
+    <w:lsdException w:name="Table 3D effects 2" w:semiHidden="1" w:unhideWhenUsed="1"/>
+    <w:lsdException w:name="Table 3D effects 3" w:semiHidden="1" w:unhideWhenUsed="1"/>
+    <w:lsdException w:name="Table Contemporary" w:semiHidden="1" w:unhideWhenUsed="1"/>
+    <w:lsdException w:name="Table Elegant" w:semiHidden="1" w:unhideWhenUsed="1"/>
+    <w:lsdException w:name="Table Professional" w:semiHidden="1" w:unhideWhenUsed="1"/>
+    <w:lsdException w:name="Table Subtle 1" w:semiHidden="1" w:unhideWhenUsed="1"/>
+    <w:lsdException w:name="Table Subtle 2" w:semiHidden="1" w:unhideWhenUsed="1"/>
+    <w:lsdException w:name="Table Web 1" w:semiHidden="1" w:unhideWhenUsed="1"/>
+    <w:lsdException w:name="Table Web 2" w:semiHidden="1" w:unhideWhenUsed="1"/>
+    <w:lsdException w:name="Table Web 3" w:semiHidden="1" w:unhideWhenUsed="1"/>
+    <w:lsdException w:name="Balloon Text" w:semiHidden="1" w:unhideWhenUsed="1"/>
+    <w:lsdException w:name="Table Grid" w:uiPriority="59"/>
+    <w:lsdException w:name="Table Theme" w:semiHidden="1" w:unhideWhenUsed="1"/>
+    <w:lsdException w:name="Placeholder Text" w:semiHidden="1"/>
+    <w:lsdException w:name="No Spacing" w:uiPriority="1" w:qFormat="1"/>
+    <w:lsdException w:name="Light Shading" w:uiPriority="60"/>
+    <w:lsdException w:name="Light List" w:uiPriority="61"/>
+    <w:lsdException w:name="Light Grid" w:uiPriority="62"/>
+    <w:lsdException w:name="Medium Shading 1" w:uiPriority="63"/>
+    <w:lsdException w:name="Medium Shading 2" w:uiPriority="64"/>
+    <w:lsdException w:name="Medium List 1" w:uiPriority="65"/>
+    <w:lsdException w:name="Medium List 2" w:uiPriority="66"/>
+    <w:lsdException w:name="Medium Grid 1" w:uiPriority="67"/>
+    <w:lsdException w:name="Medium Grid 2" w:uiPriority="68"/>
+    <w:lsdException w:name="Medium Grid 3" w:uiPriority="69"/>
+    <w:lsdException w:name="Dark List" w:uiPriority="70"/>
+    <w:lsdException w:name="Colorful Shading" w:uiPriority="71"/>
+    <w:lsdException w:name="Colorful List" w:uiPriority="72"/>
+    <w:lsdException w:name="Colorful Grid" w:uiPriority="73"/>
+    <w:lsdException w:name="Light Shading Accent 1" w:uiPriority="60"/>
+    <w:lsdException w:name="Light List Accent 1" w:uiPriority="61"/>
+    <w:lsdException w:name="Light Grid Accent 1" w:uiPriority="62"/>
+    <w:lsdException w:name="Medium Shading 1 Accent 1" w:uiPriority="63"/>
+    <w:lsdException w:name="Medium Shading 2 Accent 1" w:uiPriority="64"/>
+    <w:lsdException w:name="Medium List 1 Accent 1" w:uiPriority="65"/>
+    <w:lsdException w:name="Revision" w:semiHidden="1"/>
+    <w:lsdException w:name="List Paragraph" w:uiPriority="34" w:qFormat="1"/>
+    <w:lsdException w:name="Quote" w:uiPriority="29" w:qFormat="1"/>
+    <w:lsdException w:name="Intense Quote" w:uiPriority="30" w:qFormat="1"/>
+    <w:lsdException w:name="Medium List 2 Accent 1" w:uiPriority="66"/>
+    <w:lsdException w:name="Medium Grid 1 Accent 1" w:uiPriority="67"/>
+    <w:lsdException w:name="Medium Grid 2 Accent 1" w:uiPriority="68"/>
+    <w:lsdException w:name="Medium Grid 3 Accent 1" w:uiPriority="69"/>
+    <w:lsdException w:name="Dark List Accent 1" w:uiPriority="70"/>
+    <w:lsdException w:name="Colorful Shading Accent 1" w:uiPriority="71"/>
+    <w:lsdException w:name="Colorful List Accent 1" w:uiPriority="72"/>
+    <w:lsdException w:name="Colorful Grid Accent 1" w:uiPriority="73"/>
+    <w:lsdException w:name="Light Shading Accent 2" w:uiPriority="60"/>
+    <w:lsdException w:name="Light List Accent 2" w:uiPriority="61"/>
+    <w:lsdException w:name="Light Grid Accent 2" w:uiPriority="62"/>
+    <w:lsdException w:name="Medium Shading 1 Accent 2" w:uiPriority="63"/>
+    <w:lsdException w:name="Medium Shading 2 Accent 2" w:uiPriority="64"/>
+    <w:lsdException w:name="Medium List 1 Accent 2" w:uiPriority="65"/>
+    <w:lsdException w:name="Medium List 2 Accent 2" w:uiPriority="66"/>
+    <w:lsdException w:name="Medium Grid 1 Accent 2" w:uiPriority="67"/>
+    <w:lsdException w:name="Medium Grid 2 Accent 2" w:uiPriority="68"/>
+    <w:lsdException w:name="Medium Grid 3 Accent 2" w:uiPriority="69"/>
+    <w:lsdException w:name="Dark List Accent 2" w:uiPriority="70"/>
+    <w:lsdException w:name="Colorful Shading Accent 2" w:uiPriority="71"/>
+    <w:lsdException w:name="Colorful List Accent 2" w:uiPriority="72"/>
+    <w:lsdException w:name="Colorful Grid Accent 2" w:uiPriority="73"/>
+    <w:lsdException w:name="Light Shading Accent 3" w:uiPriority="60"/>
+    <w:lsdException w:name="Light List Accent 3" w:uiPriority="61"/>
+    <w:lsdException w:name="Light Grid Accent 3" w:uiPriority="62"/>
+    <w:lsdException w:name="Medium Shading 1 Accent 3" w:uiPriority="63"/>
+    <w:lsdException w:name="Medium Shading 2 Accent 3" w:uiPriority="64"/>
+    <w:lsdException w:name="Medium List 1 Accent 3" w:uiPriority="65"/>
+    <w:lsdException w:name="Medium List 2 Accent 3" w:uiPriority="66"/>
+    <w:lsdException w:name="Medium Grid 1 Accent 3" w:uiPriority="67"/>
+    <w:lsdException w:name="Medium Grid 2 Accent 3" w:uiPriority="68"/>
+    <w:lsdException w:name="Medium Grid 3 Accent 3" w:uiPriority="69"/>
+    <w:lsdException w:name="Dark List Accent 3" w:uiPriority="70"/>
+    <w:lsdException w:name="Colorful Shading Accent 3" w:uiPriority="71"/>
+    <w:lsdException w:name="Colorful List Accent 3" w:uiPriority="72"/>
+    <w:lsdException w:name="Colorful Grid Accent 3" w:uiPriority="73"/>
+    <w:lsdException w:name="Light Shading Accent 4" w:uiPriority="60"/>
+    <w:lsdException w:name="Light List Accent 4" w:uiPriority="61"/>
+    <w:lsdException w:name="Light Grid Accent 4" w:uiPriority="62"/>
+    <w:lsdException w:name="Medium Shading 1 Accent 4" w:uiPriority="63"/>
+    <w:lsdException w:name="Medium Shading 2 Accent 4" w:uiPriority="64"/>
+    <w:lsdException w:name="Medium List 1 Accent 4" w:uiPriority="65"/>
+    <w:lsdException w:name="Medium List 2 Accent 4" w:uiPriority="66"/>
+    <w:lsdException w:name="Medium Grid 1 Accent 4" w:uiPriority="67"/>
+    <w:lsdException w:name="Medium Grid 2 Accent 4" w:uiPriority="68"/>
+    <w:lsdException w:name="Medium Grid 3 Accent 4" w:uiPriority="69"/>
+    <w:lsdException w:name="Dark List Accent 4" w:uiPriority="70"/>
+    <w:lsdException w:name="Colorful Shading Accent 4" w:uiPriority="71"/>
+    <w:lsdException w:name="Colorful List Accent 4" w:uiPriority="72"/>
+    <w:lsdException w:name="Colorful Grid Accent 4" w:uiPriority="73"/>
+    <w:lsdException w:name="Light Shading Accent 5" w:uiPriority="60"/>
+    <w:lsdException w:name="Light List Accent 5" w:uiPriority="61"/>
+    <w:lsdException w:name="Light Grid Accent 5" w:uiPriority="62"/>
+    <w:lsdException w:name="Medium Shading 1 Accent 5" w:uiPriority="63"/>
+    <w:lsdException w:name="Medium Shading 2 Accent 5" w:uiPriority="64"/>
+    <w:lsdException w:name="Medium List 1 Accent 5" w:uiPriority="65"/>
+    <w:lsdException w:name="Medium List 2 Accent 5" w:uiPriority="66"/>
+    <w:lsdException w:name="Medium Grid 1 Accent 5" w:uiPriority="67"/>
+    <w:lsdException w:name="Medium Grid 2 Accent 5" w:uiPriority="68"/>
+    <w:lsdException w:name="Medium Grid 3 Accent 5" w:uiPriority="69"/>
+    <w:lsdException w:name="Dark List Accent 5" w:uiPriority="70"/>
+    <w:lsdException w:name="Colorful Shading Accent 5" w:uiPriority="71"/>
+    <w:lsdException w:name="Colorful List Accent 5" w:uiPriority="72"/>
+    <w:lsdException w:name="Colorful Grid Accent 5" w:uiPriority="73"/>
+    <w:lsdException w:name="Light Shading Accent 6" w:uiPriority="60"/>
+    <w:lsdException w:name="Light List Accent 6" w:uiPriority="61"/>
+    <w:lsdException w:name="Light Grid Accent 6" w:uiPriority="62"/>
+    <w:lsdException w:name="Medium Shading 1 Accent 6" w:uiPriority="63"/>
+    <w:lsdException w:name="Medium Shading 2 Accent 6" w:uiPriority="64"/>
+    <w:lsdException w:name="Medium List 1 Accent 6" w:uiPriority="65"/>
+    <w:lsdException w:name="Medium List 2 Accent 6" w:uiPriority="66"/>
+    <w:lsdException w:name="Medium Grid 1 Accent 6" w:uiPriority="67"/>
+    <w:lsdException w:name="Medium Grid 2 Accent 6" w:uiPriority="68"/>
+    <w:lsdException w:name="Medium Grid 3 Accent 6" w:uiPriority="69"/>
+    <w:lsdException w:name="Dark List Accent 6" w:uiPriority="70"/>
+    <w:lsdException w:name="Colorful Shading Accent 6" w:uiPriority="71"/>
+    <w:lsdException w:name="Colorful List Accent 6" w:uiPriority="72"/>
+    <w:lsdException w:name="Colorful Grid Accent 6" w:uiPriority="73"/>
+    <w:lsdException w:name="Subtle Emphasis" w:uiPriority="19" w:qFormat="1"/>
+    <w:lsdException w:name="Intense Emphasis" w:uiPriority="21" w:qFormat="1"/>
+    <w:lsdException w:name="Subtle Reference" w:uiPriority="31" w:qFormat="1"/>
+    <w:lsdException w:name="Intense Reference" w:uiPriority="32" w:qFormat="1"/>
+    <w:lsdException w:name="Book Title" w:uiPriority="33" w:qFormat="1"/>
+    <w:lsdException w:name="Bibliography" w:semiHidden="1" w:uiPriority="37" w:unhideWhenUsed="1"/>
+    <w:lsdException w:name="TOC Heading" w:semiHidden="1" w:uiPriority="39" w:unhideWhenUsed="1" w:qFormat="1"/>
+    <w:lsdException w:name="Plain Table 1" w:uiPriority="41"/>
+    <w:lsdException w:name="Plain Table 2" w:uiPriority="42"/>
+    <w:lsdException w:name="Plain Table 3" w:uiPriority="43"/>
+    <w:lsdException w:name="Plain Table 4" w:uiPriority="44"/>
+    <w:lsdException w:name="Plain Table 5" w:uiPriority="45"/>
+    <w:lsdException w:name="Grid Table Light" w:uiPriority="40"/>
+    <w:lsdException w:name="Grid Table 1 Light" w:uiPriority="46"/>
+    <w:lsdException w:name="Grid Table 2" w:uiPriority="47"/>
+    <w:lsdException w:name="Grid Table 3" w:uiPriority="48"/>
+    <w:lsdException w:name="Grid Table 4" w:uiPriority="49"/>
+    <w:lsdException w:name="Grid Table 5 Dark" w:uiPriority="50"/>
+    <w:lsdException w:name="Grid Table 6 Colorful" w:uiPriority="51"/>
+    <w:lsdException w:name="Grid Table 7 Colorful" w:uiPriority="52"/>
+    <w:lsdException w:name="Grid Table 1 Light Accent 1" w:uiPriority="46"/>
+    <w:lsdException w:name="Grid Table 2 Accent 1" w:uiPriority="47"/>
+    <w:lsdException w:name="Grid Table 3 Accent 1" w:uiPriority="48"/>
+    <w:lsdException w:name="Grid Table 4 Accent 1" w:uiPriority="49"/>
+    <w:lsdException w:name="Grid Table 5 Dark Accent 1" w:uiPriority="50"/>
+    <w:lsdException w:name="Grid Table 6 Colorful Accent 1" w:uiPriority="51"/>
+    <w:lsdException w:name="Grid Table 7 Colorful Accent 1" w:uiPriority="52"/>
+    <w:lsdException w:name="Grid Table 1 Light Accent 2" w:uiPriority="46"/>
+    <w:lsdException w:name="Grid Table 2 Accent 2" w:uiPriority="47"/>
+    <w:lsdException w:name="Grid Table 3 Accent 2" w:uiPriority="48"/>
+    <w:lsdException w:name="Grid Table 4 Accent 2" w:uiPriority="49"/>
+    <w:lsdException w:name="Grid Table 5 Dark Accent 2" w:uiPriority="50"/>
+    <w:lsdException w:name="Grid Table 6 Colorful Accent 2" w:uiPriority="51"/>
+    <w:lsdException w:name="Grid Table 7 Colorful Accent 2" w:uiPriority="52"/>
+    <w:lsdException w:name="Grid Table 1 Light Accent 3" w:uiPriority="46"/>
+    <w:lsdException w:name="Grid Table 2 Accent 3" w:uiPriority="47"/>
+    <w:lsdException w:name="Grid Table 3 Accent 3" w:uiPriority="48"/>
+    <w:lsdException w:name="Grid Table 4 Accent 3" w:uiPriority="49"/>
+    <w:lsdException w:name="Grid Table 5 Dark Accent 3" w:uiPriority="50"/>
+    <w:lsdException w:name="Grid Table 6 Colorful Accent 3" w:uiPriority="51"/>
+    <w:lsdException w:name="Grid Table 7 Colorful Accent 3" w:uiPriority="52"/>
+    <w:lsdException w:name="Grid Table 1 Light Accent 4" w:uiPriority="46"/>
+    <w:lsdException w:name="Grid Table 2 Accent 4" w:uiPriority="47"/>
+    <w:lsdException w:name="Grid Table 3 Accent 4" w:uiPriority="48"/>
+    <w:lsdException w:name="Grid Table 4 Accent 4" w:uiPriority="49"/>
+    <w:lsdException w:name="Grid Table 5 Dark Accent 4" w:uiPriority="50"/>
+    <w:lsdException w:name="Grid Table 6 Colorful Accent 4" w:uiPriority="51"/>
+    <w:lsdException w:name="Grid Table 7 Colorful Accent 4" w:uiPriority="52"/>
+    <w:lsdException w:name="Grid Table 1 Light Accent 5" w:uiPriority="46"/>
+    <w:lsdException w:name="Grid Table 2 Accent 5" w:uiPriority="47"/>
+    <w:lsdException w:name="Grid Table 3 Accent 5" w:uiPriority="48"/>
+    <w:lsdException w:name="Grid Table 4 Accent 5" w:uiPriority="49"/>
+    <w:lsdException w:name="Grid Table 5 Dark Accent 5" w:uiPriority="50"/>
+    <w:lsdException w:name="Grid Table 6 Colorful Accent 5" w:uiPriority="51"/>
+    <w:lsdException w:name="Grid Table 7 Colorful Accent 5" w:uiPriority="52"/>
+    <w:lsdException w:name="Grid Table 1 Light Accent 6" w:uiPriority="46"/>
+    <w:lsdException w:name="Grid Table 2 Accent 6" w:uiPriority="47"/>
+    <w:lsdException w:name="Grid Table 3 Accent 6" w:uiPriority="48"/>
+    <w:lsdException w:name="Grid Table 4 Accent 6" w:uiPriority="49"/>
+    <w:lsdException w:name="Grid Table 5 Dark Accent 6" w:uiPriority="50"/>
+    <w:lsdException w:name="Grid Table 6 Colorful Accent 6" w:uiPriority="51"/>
+    <w:lsdException w:name="Grid Table 7 Colorful Accent 6" w:uiPriority="52"/>
+    <w:lsdException w:name="List Table 1 Light" w:uiPriority="46"/>
+    <w:lsdException w:name="List Table 2" w:uiPriority="47"/>
+    <w:lsdException w:name="List Table 3" w:uiPriority="48"/>
+    <w:lsdException w:name="List Table 4" w:uiPriority="49"/>
+    <w:lsdException w:name="List Table 5 Dark" w:uiPriority="50"/>
+    <w:lsdException w:name="List Table 6 Colorful" w:uiPriority="51"/>
+    <w:lsdException w:name="List Table 7 Colorful" w:uiPriority="52"/>
+    <w:lsdException w:name="List Table 1 Light Accent 1" w:uiPriority="46"/>
+    <w:lsdException w:name="List Table 2 Accent 1" w:uiPriority="47"/>
+    <w:lsdException w:name="List Table 3 Accent 1" w:uiPriority="48"/>
+    <w:lsdException w:name="List Table 4 Accent 1" w:uiPriority="49"/>
+    <w:lsdException w:name="List Table 5 Dark Accent 1" w:uiPriority="50"/>
+    <w:lsdException w:name="List Table 6 Colorful Accent 1" w:uiPriority="51"/>
+    <w:lsdException w:name="List Table 7 Colorful Accent 1" w:uiPriority="52"/>
+    <w:lsdException w:name="List Table 1 Light Accent 2" w:uiPriority="46"/>
+    <w:lsdException w:name="List Table 2 Accent 2" w:uiPriority="47"/>
+    <w:lsdException w:name="List Table 3 Accent 2" w:uiPriority="48"/>
+    <w:lsdException w:name="List Table 4 Accent 2" w:uiPriority="49"/>
+    <w:lsdException w:name="List Table 5 Dark Accent 2" w:uiPriority="50"/>
+    <w:lsdException w:name="List Table 6 Colorful Accent 2" w:uiPriority="51"/>
+    <w:lsdException w:name="List Table 7 Colorful Accent 2" w:uiPriority="52"/>
+    <w:lsdException w:name="List Table 1 Light Accent 3" w:uiPriority="46"/>
+    <w:lsdException w:name="List Table 2 Accent 3" w:uiPriority="47"/>
+    <w:lsdException w:name="List Table 3 Accent 3" w:uiPriority="48"/>
+    <w:lsdException w:name="List Table 4 Accent 3" w:uiPriority="49"/>
+    <w:lsdException w:name="List Table 5 Dark Accent 3" w:uiPriority="50"/>
+    <w:lsdException w:name="List Table 6 Colorful Accent 3" w:uiPriority="51"/>
+    <w:lsdException w:name="List Table 7 Colorful Accent 3" w:uiPriority="52"/>
+    <w:lsdException w:name="List Table 1 Light Accent 4" w:uiPriority="46"/>
+    <w:lsdException w:name="List Table 2 Accent 4" w:uiPriority="47"/>
+    <w:lsdException w:name="List Table 3 Accent 4" w:uiPriority="48"/>
+    <w:lsdException w:name="List Table 4 Accent 4" w:uiPriority="49"/>
+    <w:lsdException w:name="List Table 5 Dark Accent 4" w:uiPriority="50"/>
+    <w:lsdException w:name="List Table 6 Colorful Accent 4" w:uiPriority="51"/>
+    <w:lsdException w:name="List Table 7 Colorful Accent 4" w:uiPriority="52"/>
+    <w:lsdException w:name="List Table 1 Light Accent 5" w:uiPriority="46"/>
+    <w:lsdException w:name="List Table 2 Accent 5" w:uiPriority="47"/>
+    <w:lsdException w:name="List Table 3 Accent 5" w:uiPriority="48"/>
+    <w:lsdException w:name="List Table 4 Accent 5" w:uiPriority="49"/>
+    <w:lsdException w:name="List Table 5 Dark Accent 5" w:uiPriority="50"/>
+    <w:lsdException w:name="List Table 6 Colorful Accent 5" w:uiPriority="51"/>
+    <w:lsdException w:name="List Table 7 Colorful Accent 5" w:uiPriority="52"/>
+    <w:lsdException w:name="List Table 1 Light Accent 6" w:uiPriority="46"/>
+    <w:lsdException w:name="List Table 2 Accent 6" w:uiPriority="47"/>
+    <w:lsdException w:name="List Table 3 Accent 6" w:uiPriority="48"/>
+    <w:lsdException w:name="List Table 4 Accent 6" w:uiPriority="49"/>
+    <w:lsdException w:name="List Table 5 Dark Accent 6" w:uiPriority="50"/>
+    <w:lsdException w:name="List Table 6 Colorful Accent 6" w:uiPriority="51"/>
+    <w:lsdException w:name="List Table 7 Colorful Accent 6" w:uiPriority="52"/>
   </w:latentStyles>
   <w:style w:type="paragraph" w:default="1" w:styleId="Normal">
     <w:name w:val="Normal"/>
     <w:qFormat/>
   </w:style>
-  <w:style w:type="paragraph" w:styleId="Ttulo1">
+  <w:style w:type="paragraph" w:styleId="Heading1">
     <w:name w:val="heading 1"/>
     <w:basedOn w:val="Normal"/>
-    <w:link w:val="Ttulo1Car"/>
+    <w:link w:val="Heading1Char"/>
     <w:uiPriority w:val="9"/>
     <w:qFormat/>
     <w:rsid w:val="0037080A"/>
@@ -3415,13 +3391,13 @@
       <w:lang w:eastAsia="es-AR"/>
     </w:rPr>
   </w:style>
-  <w:style w:type="character" w:default="1" w:styleId="Fuentedeprrafopredeter">
+  <w:style w:type="character" w:default="1" w:styleId="DefaultParagraphFont">
     <w:name w:val="Default Paragraph Font"/>
     <w:uiPriority w:val="1"/>
     <w:semiHidden/>
     <w:unhideWhenUsed/>
   </w:style>
-  <w:style w:type="table" w:default="1" w:styleId="Tablanormal">
+  <w:style w:type="table" w:default="1" w:styleId="TableNormal">
     <w:name w:val="Normal Table"/>
     <w:uiPriority w:val="99"/>
     <w:semiHidden/>
@@ -3436,16 +3412,16 @@
       </w:tblCellMar>
     </w:tblPr>
   </w:style>
-  <w:style w:type="numbering" w:default="1" w:styleId="Sinlista">
+  <w:style w:type="numbering" w:default="1" w:styleId="NoList">
     <w:name w:val="No List"/>
     <w:uiPriority w:val="99"/>
     <w:semiHidden/>
     <w:unhideWhenUsed/>
   </w:style>
-  <w:style w:type="character" w:customStyle="1" w:styleId="Ttulo1Car">
-    <w:name w:val="Título 1 Car"/>
-    <w:basedOn w:val="Fuentedeprrafopredeter"/>
-    <w:link w:val="Ttulo1"/>
+  <w:style w:type="character" w:customStyle="1" w:styleId="Heading1Char">
+    <w:name w:val="Heading 1 Char"/>
+    <w:basedOn w:val="DefaultParagraphFont"/>
+    <w:link w:val="Heading1"/>
     <w:uiPriority w:val="9"/>
     <w:rsid w:val="0037080A"/>
     <w:rPr>
@@ -3477,17 +3453,17 @@
   </w:style>
   <w:style w:type="character" w:customStyle="1" w:styleId="apple-tab-span">
     <w:name w:val="apple-tab-span"/>
-    <w:basedOn w:val="Fuentedeprrafopredeter"/>
+    <w:basedOn w:val="DefaultParagraphFont"/>
     <w:rsid w:val="0037080A"/>
   </w:style>
   <w:style w:type="character" w:customStyle="1" w:styleId="secondarytextcolor">
     <w:name w:val="secondarytextcolor"/>
-    <w:basedOn w:val="Fuentedeprrafopredeter"/>
+    <w:basedOn w:val="DefaultParagraphFont"/>
     <w:rsid w:val="00322163"/>
   </w:style>
-  <w:style w:type="character" w:styleId="Hipervnculo">
+  <w:style w:type="character" w:styleId="Hyperlink">
     <w:name w:val="Hyperlink"/>
-    <w:basedOn w:val="Fuentedeprrafopredeter"/>
+    <w:basedOn w:val="DefaultParagraphFont"/>
     <w:uiPriority w:val="99"/>
     <w:unhideWhenUsed/>
     <w:rsid w:val="00322163"/>
@@ -3496,7 +3472,7 @@
       <w:u w:val="single"/>
     </w:rPr>
   </w:style>
-  <w:style w:type="paragraph" w:styleId="Sinespaciado">
+  <w:style w:type="paragraph" w:styleId="NoSpacing">
     <w:name w:val="No Spacing"/>
     <w:uiPriority w:val="1"/>
     <w:qFormat/>
@@ -3505,10 +3481,10 @@
       <w:spacing w:after="0" w:line="240" w:lineRule="auto"/>
     </w:pPr>
   </w:style>
-  <w:style w:type="paragraph" w:styleId="Encabezado">
+  <w:style w:type="paragraph" w:styleId="Header">
     <w:name w:val="header"/>
     <w:basedOn w:val="Normal"/>
-    <w:link w:val="EncabezadoCar"/>
+    <w:link w:val="HeaderChar"/>
     <w:uiPriority w:val="99"/>
     <w:unhideWhenUsed/>
     <w:rsid w:val="007463D4"/>
@@ -3520,17 +3496,17 @@
       <w:spacing w:after="0" w:line="240" w:lineRule="auto"/>
     </w:pPr>
   </w:style>
-  <w:style w:type="character" w:customStyle="1" w:styleId="EncabezadoCar">
-    <w:name w:val="Encabezado Car"/>
-    <w:basedOn w:val="Fuentedeprrafopredeter"/>
-    <w:link w:val="Encabezado"/>
+  <w:style w:type="character" w:customStyle="1" w:styleId="HeaderChar">
+    <w:name w:val="Header Char"/>
+    <w:basedOn w:val="DefaultParagraphFont"/>
+    <w:link w:val="Header"/>
     <w:uiPriority w:val="99"/>
     <w:rsid w:val="007463D4"/>
   </w:style>
-  <w:style w:type="paragraph" w:styleId="Piedepgina">
+  <w:style w:type="paragraph" w:styleId="Footer">
     <w:name w:val="footer"/>
     <w:basedOn w:val="Normal"/>
-    <w:link w:val="PiedepginaCar"/>
+    <w:link w:val="FooterChar"/>
     <w:uiPriority w:val="99"/>
     <w:unhideWhenUsed/>
     <w:rsid w:val="007463D4"/>
@@ -3542,17 +3518,17 @@
       <w:spacing w:after="0" w:line="240" w:lineRule="auto"/>
     </w:pPr>
   </w:style>
-  <w:style w:type="character" w:customStyle="1" w:styleId="PiedepginaCar">
-    <w:name w:val="Pie de página Car"/>
-    <w:basedOn w:val="Fuentedeprrafopredeter"/>
-    <w:link w:val="Piedepgina"/>
+  <w:style w:type="character" w:customStyle="1" w:styleId="FooterChar">
+    <w:name w:val="Footer Char"/>
+    <w:basedOn w:val="DefaultParagraphFont"/>
+    <w:link w:val="Footer"/>
     <w:uiPriority w:val="99"/>
     <w:rsid w:val="007463D4"/>
   </w:style>
-  <w:style w:type="paragraph" w:styleId="Textoindependiente">
+  <w:style w:type="paragraph" w:styleId="BodyText">
     <w:name w:val="Body Text"/>
     <w:basedOn w:val="Normal"/>
-    <w:link w:val="TextoindependienteCar"/>
+    <w:link w:val="BodyTextChar"/>
     <w:rsid w:val="009138A3"/>
     <w:pPr>
       <w:autoSpaceDE w:val="0"/>
@@ -3568,360 +3544,10 @@
       <w:lang w:val="es-ES" w:eastAsia="es-ES"/>
     </w:rPr>
   </w:style>
-  <w:style w:type="character" w:customStyle="1" w:styleId="TextoindependienteCar">
-    <w:name w:val="Texto independiente Car"/>
-    <w:basedOn w:val="Fuentedeprrafopredeter"/>
-    <w:link w:val="Textoindependiente"/>
-    <w:rsid w:val="009138A3"/>
-    <w:rPr>
-      <w:rFonts w:ascii="Arial" w:eastAsia="Times New Roman" w:hAnsi="Arial" w:cs="Arial"/>
-      <w:sz w:val="20"/>
-      <w:szCs w:val="20"/>
-      <w:lang w:val="es-ES" w:eastAsia="es-ES"/>
-    </w:rPr>
-  </w:style>
-</w:styles>
-</file>
-
-<file path=word/stylesWithEffects.xml><?xml version="1.0" encoding="utf-8"?>
-<w:styles xmlns:wpc="http://schemas.microsoft.com/office/word/2010/wordprocessingCanvas" xmlns:mc="http://schemas.openxmlformats.org/markup-compatibility/2006" xmlns:o="urn:schemas-microsoft-com:office:office" xmlns:r="http://schemas.openxmlformats.org/officeDocument/2006/relationships" xmlns:m="http://schemas.openxmlformats.org/officeDocument/2006/math" xmlns:v="urn:schemas-microsoft-com:vml" xmlns:wp14="http://schemas.microsoft.com/office/word/2010/wordprocessingDrawing" xmlns:wp="http://schemas.openxmlformats.org/drawingml/2006/wordprocessingDrawing" xmlns:w10="urn:schemas-microsoft-com:office:word" xmlns:w="http://schemas.openxmlformats.org/wordprocessingml/2006/main" xmlns:w14="http://schemas.microsoft.com/office/word/2010/wordml" xmlns:wpg="http://schemas.microsoft.com/office/word/2010/wordprocessingGroup" xmlns:wpi="http://schemas.microsoft.com/office/word/2010/wordprocessingInk" xmlns:wne="http://schemas.microsoft.com/office/word/2006/wordml" xmlns:wps="http://schemas.microsoft.com/office/word/2010/wordprocessingShape" mc:Ignorable="w14 wp14">
-  <w:docDefaults>
-    <w:rPrDefault>
-      <w:rPr>
-        <w:rFonts w:asciiTheme="minorHAnsi" w:eastAsiaTheme="minorHAnsi" w:hAnsiTheme="minorHAnsi" w:cstheme="minorBidi"/>
-        <w:sz w:val="22"/>
-        <w:szCs w:val="22"/>
-        <w:lang w:val="es-AR" w:eastAsia="en-US" w:bidi="ar-SA"/>
-      </w:rPr>
-    </w:rPrDefault>
-    <w:pPrDefault>
-      <w:pPr>
-        <w:spacing w:after="200" w:line="276" w:lineRule="auto"/>
-      </w:pPr>
-    </w:pPrDefault>
-  </w:docDefaults>
-  <w:latentStyles w:defLockedState="0" w:defUIPriority="99" w:defSemiHidden="1" w:defUnhideWhenUsed="1" w:defQFormat="0" w:count="267">
-    <w:lsdException w:name="Normal" w:semiHidden="0" w:uiPriority="0" w:unhideWhenUsed="0" w:qFormat="1"/>
-    <w:lsdException w:name="heading 1" w:semiHidden="0" w:uiPriority="9" w:unhideWhenUsed="0" w:qFormat="1"/>
-    <w:lsdException w:name="heading 2" w:uiPriority="9" w:qFormat="1"/>
-    <w:lsdException w:name="heading 3" w:uiPriority="9" w:qFormat="1"/>
-    <w:lsdException w:name="heading 4" w:uiPriority="9" w:qFormat="1"/>
-    <w:lsdException w:name="heading 5" w:uiPriority="9" w:qFormat="1"/>
-    <w:lsdException w:name="heading 6" w:uiPriority="9" w:qFormat="1"/>
-    <w:lsdException w:name="heading 7" w:uiPriority="9" w:qFormat="1"/>
-    <w:lsdException w:name="heading 8" w:uiPriority="9" w:qFormat="1"/>
-    <w:lsdException w:name="heading 9" w:uiPriority="9" w:qFormat="1"/>
-    <w:lsdException w:name="toc 1" w:uiPriority="39"/>
-    <w:lsdException w:name="toc 2" w:uiPriority="39"/>
-    <w:lsdException w:name="toc 3" w:uiPriority="39"/>
-    <w:lsdException w:name="toc 4" w:uiPriority="39"/>
-    <w:lsdException w:name="toc 5" w:uiPriority="39"/>
-    <w:lsdException w:name="toc 6" w:uiPriority="39"/>
-    <w:lsdException w:name="toc 7" w:uiPriority="39"/>
-    <w:lsdException w:name="toc 8" w:uiPriority="39"/>
-    <w:lsdException w:name="toc 9" w:uiPriority="39"/>
-    <w:lsdException w:name="caption" w:uiPriority="35" w:qFormat="1"/>
-    <w:lsdException w:name="Title" w:semiHidden="0" w:uiPriority="10" w:unhideWhenUsed="0" w:qFormat="1"/>
-    <w:lsdException w:name="Default Paragraph Font" w:uiPriority="1"/>
-    <w:lsdException w:name="Body Text" w:uiPriority="0"/>
-    <w:lsdException w:name="Subtitle" w:semiHidden="0" w:uiPriority="11" w:unhideWhenUsed="0" w:qFormat="1"/>
-    <w:lsdException w:name="Strong" w:semiHidden="0" w:uiPriority="22" w:unhideWhenUsed="0" w:qFormat="1"/>
-    <w:lsdException w:name="Emphasis" w:semiHidden="0" w:uiPriority="20" w:unhideWhenUsed="0" w:qFormat="1"/>
-    <w:lsdException w:name="Table Grid" w:semiHidden="0" w:uiPriority="59" w:unhideWhenUsed="0"/>
-    <w:lsdException w:name="Placeholder Text" w:unhideWhenUsed="0"/>
-    <w:lsdException w:name="No Spacing" w:semiHidden="0" w:uiPriority="1" w:unhideWhenUsed="0" w:qFormat="1"/>
-    <w:lsdException w:name="Light Shading" w:semiHidden="0" w:uiPriority="60" w:unhideWhenUsed="0"/>
-    <w:lsdException w:name="Light List" w:semiHidden="0" w:uiPriority="61" w:unhideWhenUsed="0"/>
-    <w:lsdException w:name="Light Grid" w:semiHidden="0" w:uiPriority="62" w:unhideWhenUsed="0"/>
-    <w:lsdException w:name="Medium Shading 1" w:semiHidden="0" w:uiPriority="63" w:unhideWhenUsed="0"/>
-    <w:lsdException w:name="Medium Shading 2" w:semiHidden="0" w:uiPriority="64" w:unhideWhenUsed="0"/>
-    <w:lsdException w:name="Medium List 1" w:semiHidden="0" w:uiPriority="65" w:unhideWhenUsed="0"/>
-    <w:lsdException w:name="Medium List 2" w:semiHidden="0" w:uiPriority="66" w:unhideWhenUsed="0"/>
-    <w:lsdException w:name="Medium Grid 1" w:semiHidden="0" w:uiPriority="67" w:unhideWhenUsed="0"/>
-    <w:lsdException w:name="Medium Grid 2" w:semiHidden="0" w:uiPriority="68" w:unhideWhenUsed="0"/>
-    <w:lsdException w:name="Medium Grid 3" w:semiHidden="0" w:uiPriority="69" w:unhideWhenUsed="0"/>
-    <w:lsdException w:name="Dark List" w:semiHidden="0" w:uiPriority="70" w:unhideWhenUsed="0"/>
-    <w:lsdException w:name="Colorful Shading" w:semiHidden="0" w:uiPriority="71" w:unhideWhenUsed="0"/>
-    <w:lsdException w:name="Colorful List" w:semiHidden="0" w:uiPriority="72" w:unhideWhenUsed="0"/>
-    <w:lsdException w:name="Colorful Grid" w:semiHidden="0" w:uiPriority="73" w:unhideWhenUsed="0"/>
-    <w:lsdException w:name="Light Shading Accent 1" w:semiHidden="0" w:uiPriority="60" w:unhideWhenUsed="0"/>
-    <w:lsdException w:name="Light List Accent 1" w:semiHidden="0" w:uiPriority="61" w:unhideWhenUsed="0"/>
-    <w:lsdException w:name="Light Grid Accent 1" w:semiHidden="0" w:uiPriority="62" w:unhideWhenUsed="0"/>
-    <w:lsdException w:name="Medium Shading 1 Accent 1" w:semiHidden="0" w:uiPriority="63" w:unhideWhenUsed="0"/>
-    <w:lsdException w:name="Medium Shading 2 Accent 1" w:semiHidden="0" w:uiPriority="64" w:unhideWhenUsed="0"/>
-    <w:lsdException w:name="Medium List 1 Accent 1" w:semiHidden="0" w:uiPriority="65" w:unhideWhenUsed="0"/>
-    <w:lsdException w:name="Revision" w:unhideWhenUsed="0"/>
-    <w:lsdException w:name="List Paragraph" w:semiHidden="0" w:uiPriority="34" w:unhideWhenUsed="0" w:qFormat="1"/>
-    <w:lsdException w:name="Quote" w:semiHidden="0" w:uiPriority="29" w:unhideWhenUsed="0" w:qFormat="1"/>
-    <w:lsdException w:name="Intense Quote" w:semiHidden="0" w:uiPriority="30" w:unhideWhenUsed="0" w:qFormat="1"/>
-    <w:lsdException w:name="Medium List 2 Accent 1" w:semiHidden="0" w:uiPriority="66" w:unhideWhenUsed="0"/>
-    <w:lsdException w:name="Medium Grid 1 Accent 1" w:semiHidden="0" w:uiPriority="67" w:unhideWhenUsed="0"/>
-    <w:lsdException w:name="Medium Grid 2 Accent 1" w:semiHidden="0" w:uiPriority="68" w:unhideWhenUsed="0"/>
-    <w:lsdException w:name="Medium Grid 3 Accent 1" w:semiHidden="0" w:uiPriority="69" w:unhideWhenUsed="0"/>
-    <w:lsdException w:name="Dark List Accent 1" w:semiHidden="0" w:uiPriority="70" w:unhideWhenUsed="0"/>
-    <w:lsdException w:name="Colorful Shading Accent 1" w:semiHidden="0" w:uiPriority="71" w:unhideWhenUsed="0"/>
-    <w:lsdException w:name="Colorful List Accent 1" w:semiHidden="0" w:uiPriority="72" w:unhideWhenUsed="0"/>
-    <w:lsdException w:name="Colorful Grid Accent 1" w:semiHidden="0" w:uiPriority="73" w:unhideWhenUsed="0"/>
-    <w:lsdException w:name="Light Shading Accent 2" w:semiHidden="0" w:uiPriority="60" w:unhideWhenUsed="0"/>
-    <w:lsdException w:name="Light List Accent 2" w:semiHidden="0" w:uiPriority="61" w:unhideWhenUsed="0"/>
-    <w:lsdException w:name="Light Grid Accent 2" w:semiHidden="0" w:uiPriority="62" w:unhideWhenUsed="0"/>
-    <w:lsdException w:name="Medium Shading 1 Accent 2" w:semiHidden="0" w:uiPriority="63" w:unhideWhenUsed="0"/>
-    <w:lsdException w:name="Medium Shading 2 Accent 2" w:semiHidden="0" w:uiPriority="64" w:unhideWhenUsed="0"/>
-    <w:lsdException w:name="Medium List 1 Accent 2" w:semiHidden="0" w:uiPriority="65" w:unhideWhenUsed="0"/>
-    <w:lsdException w:name="Medium List 2 Accent 2" w:semiHidden="0" w:uiPriority="66" w:unhideWhenUsed="0"/>
-    <w:lsdException w:name="Medium Grid 1 Accent 2" w:semiHidden="0" w:uiPriority="67" w:unhideWhenUsed="0"/>
-    <w:lsdException w:name="Medium Grid 2 Accent 2" w:semiHidden="0" w:uiPriority="68" w:unhideWhenUsed="0"/>
-    <w:lsdException w:name="Medium Grid 3 Accent 2" w:semiHidden="0" w:uiPriority="69" w:unhideWhenUsed="0"/>
-    <w:lsdException w:name="Dark List Accent 2" w:semiHidden="0" w:uiPriority="70" w:unhideWhenUsed="0"/>
-    <w:lsdException w:name="Colorful Shading Accent 2" w:semiHidden="0" w:uiPriority="71" w:unhideWhenUsed="0"/>
-    <w:lsdException w:name="Colorful List Accent 2" w:semiHidden="0" w:uiPriority="72" w:unhideWhenUsed="0"/>
-    <w:lsdException w:name="Colorful Grid Accent 2" w:semiHidden="0" w:uiPriority="73" w:unhideWhenUsed="0"/>
-    <w:lsdException w:name="Light Shading Accent 3" w:semiHidden="0" w:uiPriority="60" w:unhideWhenUsed="0"/>
-    <w:lsdException w:name="Light List Accent 3" w:semiHidden="0" w:uiPriority="61" w:unhideWhenUsed="0"/>
-    <w:lsdException w:name="Light Grid Accent 3" w:semiHidden="0" w:uiPriority="62" w:unhideWhenUsed="0"/>
-    <w:lsdException w:name="Medium Shading 1 Accent 3" w:semiHidden="0" w:uiPriority="63" w:unhideWhenUsed="0"/>
-    <w:lsdException w:name="Medium Shading 2 Accent 3" w:semiHidden="0" w:uiPriority="64" w:unhideWhenUsed="0"/>
-    <w:lsdException w:name="Medium List 1 Accent 3" w:semiHidden="0" w:uiPriority="65" w:unhideWhenUsed="0"/>
-    <w:lsdException w:name="Medium List 2 Accent 3" w:semiHidden="0" w:uiPriority="66" w:unhideWhenUsed="0"/>
-    <w:lsdException w:name="Medium Grid 1 Accent 3" w:semiHidden="0" w:uiPriority="67" w:unhideWhenUsed="0"/>
-    <w:lsdException w:name="Medium Grid 2 Accent 3" w:semiHidden="0" w:uiPriority="68" w:unhideWhenUsed="0"/>
-    <w:lsdException w:name="Medium Grid 3 Accent 3" w:semiHidden="0" w:uiPriority="69" w:unhideWhenUsed="0"/>
-    <w:lsdException w:name="Dark List Accent 3" w:semiHidden="0" w:uiPriority="70" w:unhideWhenUsed="0"/>
-    <w:lsdException w:name="Colorful Shading Accent 3" w:semiHidden="0" w:uiPriority="71" w:unhideWhenUsed="0"/>
-    <w:lsdException w:name="Colorful List Accent 3" w:semiHidden="0" w:uiPriority="72" w:unhideWhenUsed="0"/>
-    <w:lsdException w:name="Colorful Grid Accent 3" w:semiHidden="0" w:uiPriority="73" w:unhideWhenUsed="0"/>
-    <w:lsdException w:name="Light Shading Accent 4" w:semiHidden="0" w:uiPriority="60" w:unhideWhenUsed="0"/>
-    <w:lsdException w:name="Light List Accent 4" w:semiHidden="0" w:uiPriority="61" w:unhideWhenUsed="0"/>
-    <w:lsdException w:name="Light Grid Accent 4" w:semiHidden="0" w:uiPriority="62" w:unhideWhenUsed="0"/>
-    <w:lsdException w:name="Medium Shading 1 Accent 4" w:semiHidden="0" w:uiPriority="63" w:unhideWhenUsed="0"/>
-    <w:lsdException w:name="Medium Shading 2 Accent 4" w:semiHidden="0" w:uiPriority="64" w:unhideWhenUsed="0"/>
-    <w:lsdException w:name="Medium List 1 Accent 4" w:semiHidden="0" w:uiPriority="65" w:unhideWhenUsed="0"/>
-    <w:lsdException w:name="Medium List 2 Accent 4" w:semiHidden="0" w:uiPriority="66" w:unhideWhenUsed="0"/>
-    <w:lsdException w:name="Medium Grid 1 Accent 4" w:semiHidden="0" w:uiPriority="67" w:unhideWhenUsed="0"/>
-    <w:lsdException w:name="Medium Grid 2 Accent 4" w:semiHidden="0" w:uiPriority="68" w:unhideWhenUsed="0"/>
-    <w:lsdException w:name="Medium Grid 3 Accent 4" w:semiHidden="0" w:uiPriority="69" w:unhideWhenUsed="0"/>
-    <w:lsdException w:name="Dark List Accent 4" w:semiHidden="0" w:uiPriority="70" w:unhideWhenUsed="0"/>
-    <w:lsdException w:name="Colorful Shading Accent 4" w:semiHidden="0" w:uiPriority="71" w:unhideWhenUsed="0"/>
-    <w:lsdException w:name="Colorful List Accent 4" w:semiHidden="0" w:uiPriority="72" w:unhideWhenUsed="0"/>
-    <w:lsdException w:name="Colorful Grid Accent 4" w:semiHidden="0" w:uiPriority="73" w:unhideWhenUsed="0"/>
-    <w:lsdException w:name="Light Shading Accent 5" w:semiHidden="0" w:uiPriority="60" w:unhideWhenUsed="0"/>
-    <w:lsdException w:name="Light List Accent 5" w:semiHidden="0" w:uiPriority="61" w:unhideWhenUsed="0"/>
-    <w:lsdException w:name="Light Grid Accent 5" w:semiHidden="0" w:uiPriority="62" w:unhideWhenUsed="0"/>
-    <w:lsdException w:name="Medium Shading 1 Accent 5" w:semiHidden="0" w:uiPriority="63" w:unhideWhenUsed="0"/>
-    <w:lsdException w:name="Medium Shading 2 Accent 5" w:semiHidden="0" w:uiPriority="64" w:unhideWhenUsed="0"/>
-    <w:lsdException w:name="Medium List 1 Accent 5" w:semiHidden="0" w:uiPriority="65" w:unhideWhenUsed="0"/>
-    <w:lsdException w:name="Medium List 2 Accent 5" w:semiHidden="0" w:uiPriority="66" w:unhideWhenUsed="0"/>
-    <w:lsdException w:name="Medium Grid 1 Accent 5" w:semiHidden="0" w:uiPriority="67" w:unhideWhenUsed="0"/>
-    <w:lsdException w:name="Medium Grid 2 Accent 5" w:semiHidden="0" w:uiPriority="68" w:unhideWhenUsed="0"/>
-    <w:lsdException w:name="Medium Grid 3 Accent 5" w:semiHidden="0" w:uiPriority="69" w:unhideWhenUsed="0"/>
-    <w:lsdException w:name="Dark List Accent 5" w:semiHidden="0" w:uiPriority="70" w:unhideWhenUsed="0"/>
-    <w:lsdException w:name="Colorful Shading Accent 5" w:semiHidden="0" w:uiPriority="71" w:unhideWhenUsed="0"/>
-    <w:lsdException w:name="Colorful List Accent 5" w:semiHidden="0" w:uiPriority="72" w:unhideWhenUsed="0"/>
-    <w:lsdException w:name="Colorful Grid Accent 5" w:semiHidden="0" w:uiPriority="73" w:unhideWhenUsed="0"/>
-    <w:lsdException w:name="Light Shading Accent 6" w:semiHidden="0" w:uiPriority="60" w:unhideWhenUsed="0"/>
-    <w:lsdException w:name="Light List Accent 6" w:semiHidden="0" w:uiPriority="61" w:unhideWhenUsed="0"/>
-    <w:lsdException w:name="Light Grid Accent 6" w:semiHidden="0" w:uiPriority="62" w:unhideWhenUsed="0"/>
-    <w:lsdException w:name="Medium Shading 1 Accent 6" w:semiHidden="0" w:uiPriority="63" w:unhideWhenUsed="0"/>
-    <w:lsdException w:name="Medium Shading 2 Accent 6" w:semiHidden="0" w:uiPriority="64" w:unhideWhenUsed="0"/>
-    <w:lsdException w:name="Medium List 1 Accent 6" w:semiHidden="0" w:uiPriority="65" w:unhideWhenUsed="0"/>
-    <w:lsdException w:name="Medium List 2 Accent 6" w:semiHidden="0" w:uiPriority="66" w:unhideWhenUsed="0"/>
-    <w:lsdException w:name="Medium Grid 1 Accent 6" w:semiHidden="0" w:uiPriority="67" w:unhideWhenUsed="0"/>
-    <w:lsdException w:name="Medium Grid 2 Accent 6" w:semiHidden="0" w:uiPriority="68" w:unhideWhenUsed="0"/>
-    <w:lsdException w:name="Medium Grid 3 Accent 6" w:semiHidden="0" w:uiPriority="69" w:unhideWhenUsed="0"/>
-    <w:lsdException w:name="Dark List Accent 6" w:semiHidden="0" w:uiPriority="70" w:unhideWhenUsed="0"/>
-    <w:lsdException w:name="Colorful Shading Accent 6" w:semiHidden="0" w:uiPriority="71" w:unhideWhenUsed="0"/>
-    <w:lsdException w:name="Colorful List Accent 6" w:semiHidden="0" w:uiPriority="72" w:unhideWhenUsed="0"/>
-    <w:lsdException w:name="Colorful Grid Accent 6" w:semiHidden="0" w:uiPriority="73" w:unhideWhenUsed="0"/>
-    <w:lsdException w:name="Subtle Emphasis" w:semiHidden="0" w:uiPriority="19" w:unhideWhenUsed="0" w:qFormat="1"/>
-    <w:lsdException w:name="Intense Emphasis" w:semiHidden="0" w:uiPriority="21" w:unhideWhenUsed="0" w:qFormat="1"/>
-    <w:lsdException w:name="Subtle Reference" w:semiHidden="0" w:uiPriority="31" w:unhideWhenUsed="0" w:qFormat="1"/>
-    <w:lsdException w:name="Intense Reference" w:semiHidden="0" w:uiPriority="32" w:unhideWhenUsed="0" w:qFormat="1"/>
-    <w:lsdException w:name="Book Title" w:semiHidden="0" w:uiPriority="33" w:unhideWhenUsed="0" w:qFormat="1"/>
-    <w:lsdException w:name="Bibliography" w:uiPriority="37"/>
-    <w:lsdException w:name="TOC Heading" w:uiPriority="39" w:qFormat="1"/>
-  </w:latentStyles>
-  <w:style w:type="paragraph" w:default="1" w:styleId="Normal">
-    <w:name w:val="Normal"/>
-    <w:qFormat/>
-  </w:style>
-  <w:style w:type="paragraph" w:styleId="Ttulo1">
-    <w:name w:val="heading 1"/>
-    <w:basedOn w:val="Normal"/>
-    <w:link w:val="Ttulo1Car"/>
-    <w:uiPriority w:val="9"/>
-    <w:qFormat/>
-    <w:rsid w:val="0037080A"/>
-    <w:pPr>
-      <w:spacing w:before="100" w:beforeAutospacing="1" w:after="100" w:afterAutospacing="1" w:line="240" w:lineRule="auto"/>
-      <w:outlineLvl w:val="0"/>
-    </w:pPr>
-    <w:rPr>
-      <w:rFonts w:ascii="Times New Roman" w:eastAsia="Times New Roman" w:hAnsi="Times New Roman" w:cs="Times New Roman"/>
-      <w:b/>
-      <w:bCs/>
-      <w:kern w:val="36"/>
-      <w:sz w:val="48"/>
-      <w:szCs w:val="48"/>
-      <w:lang w:eastAsia="es-AR"/>
-    </w:rPr>
-  </w:style>
-  <w:style w:type="character" w:default="1" w:styleId="Fuentedeprrafopredeter">
-    <w:name w:val="Default Paragraph Font"/>
-    <w:uiPriority w:val="1"/>
-    <w:semiHidden/>
-    <w:unhideWhenUsed/>
-  </w:style>
-  <w:style w:type="table" w:default="1" w:styleId="Tablanormal">
-    <w:name w:val="Normal Table"/>
-    <w:uiPriority w:val="99"/>
-    <w:semiHidden/>
-    <w:unhideWhenUsed/>
-    <w:tblPr>
-      <w:tblInd w:w="0" w:type="dxa"/>
-      <w:tblCellMar>
-        <w:top w:w="0" w:type="dxa"/>
-        <w:left w:w="108" w:type="dxa"/>
-        <w:bottom w:w="0" w:type="dxa"/>
-        <w:right w:w="108" w:type="dxa"/>
-      </w:tblCellMar>
-    </w:tblPr>
-  </w:style>
-  <w:style w:type="numbering" w:default="1" w:styleId="Sinlista">
-    <w:name w:val="No List"/>
-    <w:uiPriority w:val="99"/>
-    <w:semiHidden/>
-    <w:unhideWhenUsed/>
-  </w:style>
-  <w:style w:type="character" w:customStyle="1" w:styleId="Ttulo1Car">
-    <w:name w:val="Título 1 Car"/>
-    <w:basedOn w:val="Fuentedeprrafopredeter"/>
-    <w:link w:val="Ttulo1"/>
-    <w:uiPriority w:val="9"/>
-    <w:rsid w:val="0037080A"/>
-    <w:rPr>
-      <w:rFonts w:ascii="Times New Roman" w:eastAsia="Times New Roman" w:hAnsi="Times New Roman" w:cs="Times New Roman"/>
-      <w:b/>
-      <w:bCs/>
-      <w:kern w:val="36"/>
-      <w:sz w:val="48"/>
-      <w:szCs w:val="48"/>
-      <w:lang w:eastAsia="es-AR"/>
-    </w:rPr>
-  </w:style>
-  <w:style w:type="paragraph" w:styleId="NormalWeb">
-    <w:name w:val="Normal (Web)"/>
-    <w:basedOn w:val="Normal"/>
-    <w:uiPriority w:val="99"/>
-    <w:semiHidden/>
-    <w:unhideWhenUsed/>
-    <w:rsid w:val="0037080A"/>
-    <w:pPr>
-      <w:spacing w:before="100" w:beforeAutospacing="1" w:after="100" w:afterAutospacing="1" w:line="240" w:lineRule="auto"/>
-    </w:pPr>
-    <w:rPr>
-      <w:rFonts w:ascii="Times New Roman" w:eastAsia="Times New Roman" w:hAnsi="Times New Roman" w:cs="Times New Roman"/>
-      <w:sz w:val="24"/>
-      <w:szCs w:val="24"/>
-      <w:lang w:eastAsia="es-AR"/>
-    </w:rPr>
-  </w:style>
-  <w:style w:type="character" w:customStyle="1" w:styleId="apple-tab-span">
-    <w:name w:val="apple-tab-span"/>
-    <w:basedOn w:val="Fuentedeprrafopredeter"/>
-    <w:rsid w:val="0037080A"/>
-  </w:style>
-  <w:style w:type="character" w:customStyle="1" w:styleId="secondarytextcolor">
-    <w:name w:val="secondarytextcolor"/>
-    <w:basedOn w:val="Fuentedeprrafopredeter"/>
-    <w:rsid w:val="00322163"/>
-  </w:style>
-  <w:style w:type="character" w:styleId="Hipervnculo">
-    <w:name w:val="Hyperlink"/>
-    <w:basedOn w:val="Fuentedeprrafopredeter"/>
-    <w:uiPriority w:val="99"/>
-    <w:unhideWhenUsed/>
-    <w:rsid w:val="00322163"/>
-    <w:rPr>
-      <w:color w:val="0000FF"/>
-      <w:u w:val="single"/>
-    </w:rPr>
-  </w:style>
-  <w:style w:type="paragraph" w:styleId="Sinespaciado">
-    <w:name w:val="No Spacing"/>
-    <w:uiPriority w:val="1"/>
-    <w:qFormat/>
-    <w:rsid w:val="001E67DA"/>
-    <w:pPr>
-      <w:spacing w:after="0" w:line="240" w:lineRule="auto"/>
-    </w:pPr>
-  </w:style>
-  <w:style w:type="paragraph" w:styleId="Encabezado">
-    <w:name w:val="header"/>
-    <w:basedOn w:val="Normal"/>
-    <w:link w:val="EncabezadoCar"/>
-    <w:uiPriority w:val="99"/>
-    <w:unhideWhenUsed/>
-    <w:rsid w:val="007463D4"/>
-    <w:pPr>
-      <w:tabs>
-        <w:tab w:val="center" w:pos="4419"/>
-        <w:tab w:val="right" w:pos="8838"/>
-      </w:tabs>
-      <w:spacing w:after="0" w:line="240" w:lineRule="auto"/>
-    </w:pPr>
-  </w:style>
-  <w:style w:type="character" w:customStyle="1" w:styleId="EncabezadoCar">
-    <w:name w:val="Encabezado Car"/>
-    <w:basedOn w:val="Fuentedeprrafopredeter"/>
-    <w:link w:val="Encabezado"/>
-    <w:uiPriority w:val="99"/>
-    <w:rsid w:val="007463D4"/>
-  </w:style>
-  <w:style w:type="paragraph" w:styleId="Piedepgina">
-    <w:name w:val="footer"/>
-    <w:basedOn w:val="Normal"/>
-    <w:link w:val="PiedepginaCar"/>
-    <w:uiPriority w:val="99"/>
-    <w:unhideWhenUsed/>
-    <w:rsid w:val="007463D4"/>
-    <w:pPr>
-      <w:tabs>
-        <w:tab w:val="center" w:pos="4419"/>
-        <w:tab w:val="right" w:pos="8838"/>
-      </w:tabs>
-      <w:spacing w:after="0" w:line="240" w:lineRule="auto"/>
-    </w:pPr>
-  </w:style>
-  <w:style w:type="character" w:customStyle="1" w:styleId="PiedepginaCar">
-    <w:name w:val="Pie de página Car"/>
-    <w:basedOn w:val="Fuentedeprrafopredeter"/>
-    <w:link w:val="Piedepgina"/>
-    <w:uiPriority w:val="99"/>
-    <w:rsid w:val="007463D4"/>
-  </w:style>
-  <w:style w:type="paragraph" w:styleId="Textoindependiente">
-    <w:name w:val="Body Text"/>
-    <w:basedOn w:val="Normal"/>
-    <w:link w:val="TextoindependienteCar"/>
-    <w:rsid w:val="009138A3"/>
-    <w:pPr>
-      <w:autoSpaceDE w:val="0"/>
-      <w:autoSpaceDN w:val="0"/>
-      <w:adjustRightInd w:val="0"/>
-      <w:spacing w:after="0" w:line="240" w:lineRule="auto"/>
-      <w:jc w:val="both"/>
-    </w:pPr>
-    <w:rPr>
-      <w:rFonts w:ascii="Arial" w:eastAsia="Times New Roman" w:hAnsi="Arial" w:cs="Arial"/>
-      <w:sz w:val="20"/>
-      <w:szCs w:val="20"/>
-      <w:lang w:val="es-ES" w:eastAsia="es-ES"/>
-    </w:rPr>
-  </w:style>
-  <w:style w:type="character" w:customStyle="1" w:styleId="TextoindependienteCar">
-    <w:name w:val="Texto independiente Car"/>
-    <w:basedOn w:val="Fuentedeprrafopredeter"/>
-    <w:link w:val="Textoindependiente"/>
+  <w:style w:type="character" w:customStyle="1" w:styleId="BodyTextChar">
+    <w:name w:val="Body Text Char"/>
+    <w:basedOn w:val="DefaultParagraphFont"/>
+    <w:link w:val="BodyText"/>
     <w:rsid w:val="009138A3"/>
     <w:rPr>
       <w:rFonts w:ascii="Arial" w:eastAsia="Times New Roman" w:hAnsi="Arial" w:cs="Arial"/>

</xml_diff>